<commit_message>
Revisão Etapa 1 a 4 plano de negócio
</commit_message>
<xml_diff>
--- a/Entrega 1º Semestre/PesquisaEPlanoDeNeg16159_16190_16712.docx
+++ b/Entrega 1º Semestre/PesquisaEPlanoDeNeg16159_16190_16712.docx
@@ -417,23 +417,7 @@
           <w:b/>
           <w:sz w:val="24"/>
         </w:rPr>
-        <w:t xml:space="preserve">Alexandre Ladeira </w:t>
-      </w:r>
-      <w:proofErr w:type="spellStart"/>
-      <w:r>
-        <w:rPr>
-          <w:b/>
-          <w:sz w:val="24"/>
-        </w:rPr>
-        <w:t>Campanhã</w:t>
-      </w:r>
-      <w:proofErr w:type="spellEnd"/>
-      <w:r>
-        <w:rPr>
-          <w:b/>
-          <w:sz w:val="24"/>
-        </w:rPr>
-        <w:t xml:space="preserve"> da Silva Lucas de Almeida</w:t>
+        <w:t>Alexandre Ladeira Campanhã da Silva Lucas de Almeida</w:t>
       </w:r>
     </w:p>
     <w:p>
@@ -839,23 +823,7 @@
           <w:b/>
           <w:sz w:val="24"/>
         </w:rPr>
-        <w:t xml:space="preserve">Alexandre Ladeira </w:t>
-      </w:r>
-      <w:proofErr w:type="spellStart"/>
-      <w:r>
-        <w:rPr>
-          <w:b/>
-          <w:sz w:val="24"/>
-        </w:rPr>
-        <w:t>Campanhã</w:t>
-      </w:r>
-      <w:proofErr w:type="spellEnd"/>
-      <w:r>
-        <w:rPr>
-          <w:b/>
-          <w:sz w:val="24"/>
-        </w:rPr>
-        <w:t xml:space="preserve"> da Silva Lucas de Almeida</w:t>
+        <w:t>Alexandre Ladeira Campanhã da Silva Lucas de Almeida</w:t>
       </w:r>
     </w:p>
     <w:p>
@@ -6401,18 +6369,10 @@
           <w:sz w:val="24"/>
           <w:szCs w:val="24"/>
         </w:rPr>
-        <w:t xml:space="preserve">.    </w:t>
+        <w:t>.    12</w:t>
       </w:r>
       <w:bookmarkStart w:id="2" w:name="_GoBack"/>
       <w:bookmarkEnd w:id="2"/>
-      <w:r>
-        <w:rPr>
-          <w:b/>
-          <w:sz w:val="24"/>
-          <w:szCs w:val="24"/>
-        </w:rPr>
-        <w:t>11</w:t>
-      </w:r>
     </w:p>
     <w:p>
       <w:pPr>
@@ -7382,21 +7342,11 @@
         <w:t xml:space="preserve">dos alunos e </w:t>
       </w:r>
       <w:r>
-        <w:t xml:space="preserve">colaborar para </w:t>
-      </w:r>
-      <w:proofErr w:type="gramStart"/>
-      <w:r>
-        <w:t>tornar</w:t>
-      </w:r>
-      <w:proofErr w:type="gramEnd"/>
-      <w:r>
-        <w:t xml:space="preserve"> </w:t>
-      </w:r>
-      <w:proofErr w:type="gramStart"/>
+        <w:t xml:space="preserve">colaborar para tornar </w:t>
+      </w:r>
       <w:r>
         <w:t>mais</w:t>
       </w:r>
-      <w:proofErr w:type="gramEnd"/>
       <w:r>
         <w:rPr>
           <w:spacing w:val="-6"/>
@@ -8828,13 +8778,8 @@
         </w:rPr>
         <w:t xml:space="preserve"> </w:t>
       </w:r>
-      <w:proofErr w:type="spellStart"/>
-      <w:r>
-        <w:t>JavaScript</w:t>
-      </w:r>
-      <w:proofErr w:type="spellEnd"/>
-      <w:r>
-        <w:t>.</w:t>
+      <w:r>
+        <w:t>JavaScript.</w:t>
       </w:r>
       <w:r>
         <w:rPr>
@@ -9213,19 +9158,11 @@
         </w:rPr>
         <w:t xml:space="preserve"> </w:t>
       </w:r>
-      <w:proofErr w:type="spellStart"/>
-      <w:r>
-        <w:rPr>
-          <w:sz w:val="24"/>
-        </w:rPr>
-        <w:t>JavaScript</w:t>
-      </w:r>
-      <w:proofErr w:type="spellEnd"/>
-      <w:r>
-        <w:rPr>
-          <w:sz w:val="24"/>
-        </w:rPr>
-        <w:t>.</w:t>
+      <w:r>
+        <w:rPr>
+          <w:sz w:val="24"/>
+        </w:rPr>
+        <w:t>JavaScript.</w:t>
       </w:r>
     </w:p>
     <w:p>
@@ -9244,21 +9181,12 @@
           <w:sz w:val="24"/>
         </w:rPr>
       </w:pPr>
-      <w:proofErr w:type="spellStart"/>
-      <w:r>
-        <w:rPr>
-          <w:b/>
-          <w:sz w:val="24"/>
-        </w:rPr>
-        <w:t>JavaScript</w:t>
-      </w:r>
-      <w:proofErr w:type="spellEnd"/>
-      <w:r>
-        <w:rPr>
-          <w:b/>
-          <w:sz w:val="24"/>
-        </w:rPr>
-        <w:t xml:space="preserve">: </w:t>
+      <w:r>
+        <w:rPr>
+          <w:b/>
+          <w:sz w:val="24"/>
+        </w:rPr>
+        <w:t xml:space="preserve">JavaScript: </w:t>
       </w:r>
       <w:r>
         <w:rPr>
@@ -9691,69 +9619,15 @@
     <w:p>
       <w:pPr>
         <w:pStyle w:val="PargrafodaLista"/>
-        <w:numPr>
-          <w:ilvl w:val="0"/>
-          <w:numId w:val="2"/>
-        </w:numPr>
         <w:tabs>
           <w:tab w:val="left" w:pos="897"/>
         </w:tabs>
         <w:spacing w:before="191" w:line="360" w:lineRule="auto"/>
-        <w:rPr>
-          <w:sz w:val="24"/>
-        </w:rPr>
-      </w:pPr>
-      <w:proofErr w:type="spellStart"/>
-      <w:proofErr w:type="gramStart"/>
-      <w:r>
-        <w:rPr>
-          <w:b/>
-          <w:sz w:val="24"/>
-        </w:rPr>
-        <w:t>jQuery</w:t>
-      </w:r>
-      <w:proofErr w:type="spellEnd"/>
-      <w:proofErr w:type="gramEnd"/>
-      <w:r>
-        <w:rPr>
-          <w:b/>
-          <w:sz w:val="24"/>
-        </w:rPr>
-        <w:t xml:space="preserve">: </w:t>
-      </w:r>
-      <w:r>
-        <w:rPr>
-          <w:sz w:val="24"/>
-        </w:rPr>
-        <w:t xml:space="preserve">É uma biblioteca </w:t>
-      </w:r>
-      <w:proofErr w:type="spellStart"/>
-      <w:r>
-        <w:rPr>
-          <w:sz w:val="24"/>
-        </w:rPr>
-        <w:t>JavaScript</w:t>
-      </w:r>
-      <w:proofErr w:type="spellEnd"/>
-      <w:r>
-        <w:rPr>
-          <w:sz w:val="24"/>
-        </w:rPr>
-        <w:t xml:space="preserve"> que amplia sua</w:t>
-      </w:r>
-      <w:r>
-        <w:rPr>
-          <w:spacing w:val="-22"/>
-          <w:sz w:val="24"/>
-        </w:rPr>
-        <w:t xml:space="preserve"> </w:t>
-      </w:r>
-      <w:r>
-        <w:rPr>
-          <w:sz w:val="24"/>
-        </w:rPr>
-        <w:t>funcionalidade.</w:t>
-      </w:r>
+        <w:ind w:firstLine="0"/>
+        <w:rPr>
+          <w:sz w:val="24"/>
+        </w:rPr>
+      </w:pPr>
     </w:p>
     <w:p>
       <w:pPr>
@@ -11788,19 +11662,16 @@
         <w:rPr>
           <w:b/>
         </w:rPr>
-        <w:t xml:space="preserve">: </w:t>
-      </w:r>
-      <w:r>
-        <w:t>A princípio Mat3ch, mas queríamos encontra</w:t>
-      </w:r>
-      <w:r>
-        <w:t>r</w:t>
-      </w:r>
-      <w:r>
-        <w:t xml:space="preserve"> um nome que englobasse mais a questão de ensinarmos funções</w:t>
-      </w:r>
-      <w:r>
-        <w:t xml:space="preserve"> de primeiro grau</w:t>
+        <w:t>:</w:t>
+      </w:r>
+      <w:r>
+        <w:rPr>
+          <w:b/>
+        </w:rPr>
+        <w:t xml:space="preserve"> </w:t>
+      </w:r>
+      <w:r>
+        <w:t>Funcionando</w:t>
       </w:r>
       <w:r>
         <w:t>.</w:t>
@@ -11809,6 +11680,7 @@
     <w:p>
       <w:pPr>
         <w:pStyle w:val="Corpodetexto"/>
+        <w:keepNext/>
         <w:spacing w:before="112" w:line="360" w:lineRule="auto"/>
         <w:ind w:left="159" w:right="125" w:firstLine="737"/>
         <w:jc w:val="both"/>
@@ -11823,246 +11695,116 @@
         <w:rPr>
           <w:b/>
         </w:rPr>
-        <w:t xml:space="preserve">: </w:t>
-      </w:r>
-      <w:r>
-        <w:t>Ainda não foi formulado, pois precisamos de mais tempo de desenvolvimento do projeto para definirmos</w:t>
-      </w:r>
-      <w:r>
-        <w:t xml:space="preserve"> sua</w:t>
-      </w:r>
-      <w:r>
-        <w:t xml:space="preserve"> identidade visual. Porém já definimos que as cores devem ser </w:t>
-      </w:r>
-      <w:proofErr w:type="gramStart"/>
-      <w:r>
-        <w:t>azul e branco</w:t>
-      </w:r>
-      <w:proofErr w:type="gramEnd"/>
-      <w:r>
-        <w:t>, talvez detalhes em vermelho</w:t>
-      </w:r>
-      <w:r>
-        <w:t>.</w:t>
+        <w:t>:</w:t>
+      </w:r>
+      <w:r>
+        <w:rPr>
+          <w:b/>
+        </w:rPr>
+        <w:t xml:space="preserve"> </w:t>
+      </w:r>
+    </w:p>
+    <w:p>
+      <w:pPr>
+        <w:pStyle w:val="Legenda"/>
+        <w:keepNext/>
+        <w:ind w:firstLine="720"/>
+        <w:jc w:val="center"/>
+        <w:rPr>
+          <w:i w:val="0"/>
+          <w:color w:val="000000" w:themeColor="text1"/>
+          <w:sz w:val="28"/>
+          <w:szCs w:val="28"/>
+        </w:rPr>
+      </w:pPr>
+      <w:r>
+        <w:rPr>
+          <w:i w:val="0"/>
+          <w:color w:val="000000" w:themeColor="text1"/>
+          <w:sz w:val="28"/>
+          <w:szCs w:val="28"/>
+        </w:rPr>
+        <w:t xml:space="preserve">Figura </w:t>
+      </w:r>
+      <w:r>
+        <w:rPr>
+          <w:i w:val="0"/>
+          <w:color w:val="000000" w:themeColor="text1"/>
+          <w:sz w:val="28"/>
+          <w:szCs w:val="28"/>
+        </w:rPr>
+        <w:fldChar w:fldCharType="begin"/>
+      </w:r>
+      <w:r>
+        <w:rPr>
+          <w:i w:val="0"/>
+          <w:color w:val="000000" w:themeColor="text1"/>
+          <w:sz w:val="28"/>
+          <w:szCs w:val="28"/>
+        </w:rPr>
+        <w:instrText xml:space="preserve"> SEQ Figura \* ARABIC </w:instrText>
+      </w:r>
+      <w:r>
+        <w:rPr>
+          <w:i w:val="0"/>
+          <w:color w:val="000000" w:themeColor="text1"/>
+          <w:sz w:val="28"/>
+          <w:szCs w:val="28"/>
+        </w:rPr>
+        <w:fldChar w:fldCharType="separate"/>
+      </w:r>
+      <w:r>
+        <w:rPr>
+          <w:i w:val="0"/>
+          <w:noProof/>
+          <w:color w:val="000000" w:themeColor="text1"/>
+          <w:sz w:val="28"/>
+          <w:szCs w:val="28"/>
+        </w:rPr>
+        <w:t>1</w:t>
+      </w:r>
+      <w:r>
+        <w:rPr>
+          <w:i w:val="0"/>
+          <w:color w:val="000000" w:themeColor="text1"/>
+          <w:sz w:val="28"/>
+          <w:szCs w:val="28"/>
+        </w:rPr>
+        <w:fldChar w:fldCharType="end"/>
+      </w:r>
+      <w:r>
+        <w:rPr>
+          <w:i w:val="0"/>
+          <w:color w:val="000000" w:themeColor="text1"/>
+          <w:sz w:val="28"/>
+          <w:szCs w:val="28"/>
+        </w:rPr>
+        <w:t>- logotipo</w:t>
       </w:r>
     </w:p>
     <w:p>
       <w:pPr>
         <w:pStyle w:val="Corpodetexto"/>
+        <w:keepNext/>
         <w:spacing w:before="112" w:line="360" w:lineRule="auto"/>
         <w:ind w:left="159" w:right="125" w:firstLine="737"/>
-        <w:jc w:val="both"/>
-      </w:pPr>
-      <w:r>
-        <w:rPr>
-          <w:b/>
-        </w:rPr>
-        <w:t>Slogan</w:t>
-      </w:r>
-      <w:r>
-        <w:rPr>
-          <w:b/>
-        </w:rPr>
-        <w:t xml:space="preserve">: </w:t>
-      </w:r>
-      <w:r>
-        <w:t>Nossa função é ensinar</w:t>
-      </w:r>
-      <w:r>
-        <w:t>.</w:t>
-      </w:r>
-    </w:p>
-    <w:p>
-      <w:pPr>
-        <w:pStyle w:val="Corpodetexto"/>
-        <w:spacing w:before="112" w:line="360" w:lineRule="auto"/>
-        <w:ind w:left="159" w:right="125" w:firstLine="737"/>
-        <w:jc w:val="both"/>
-      </w:pPr>
-      <w:r>
-        <w:rPr>
-          <w:b/>
-        </w:rPr>
-        <w:t>Personagem/Mascote:</w:t>
-      </w:r>
-      <w:r>
-        <w:t xml:space="preserve"> </w:t>
-      </w:r>
-      <w:r>
-        <w:t xml:space="preserve">pensamos em um </w:t>
-      </w:r>
-      <w:r>
-        <w:t>número</w:t>
-      </w:r>
-      <w:r>
-        <w:t xml:space="preserve"> 1, </w:t>
-      </w:r>
-      <w:r>
-        <w:t>caricaturado</w:t>
-      </w:r>
-      <w:r>
-        <w:t xml:space="preserve"> para parecer um </w:t>
-      </w:r>
-      <w:r>
-        <w:t>estudioso</w:t>
-      </w:r>
-      <w:r>
-        <w:t xml:space="preserve"> da matemática </w:t>
-      </w:r>
-      <w:r>
-        <w:t>(inspirações</w:t>
-      </w:r>
-      <w:r>
-        <w:t xml:space="preserve"> em Leibniz e Bernoulli)</w:t>
-      </w:r>
-      <w:r>
-        <w:t>.</w:t>
-      </w:r>
-    </w:p>
-    <w:p>
-      <w:pPr>
-        <w:pStyle w:val="Corpodetexto"/>
-        <w:spacing w:before="112" w:line="360" w:lineRule="auto"/>
-        <w:ind w:left="159" w:right="125" w:firstLine="737"/>
-        <w:jc w:val="both"/>
-      </w:pPr>
-      <w:r>
-        <w:rPr>
-          <w:b/>
-        </w:rPr>
-        <w:t>Vídeo:</w:t>
-      </w:r>
-      <w:r>
-        <w:t xml:space="preserve"> No começo apresenta que a empresa é um projeto de TCC do COTUCA, mostrando a ideia inicial e motivos, e depois um tutorial de como usar a ferramenta passo a passo.</w:t>
-      </w:r>
-    </w:p>
-    <w:p>
-      <w:pPr>
-        <w:pStyle w:val="Corpodetexto"/>
-        <w:spacing w:before="112" w:line="360" w:lineRule="auto"/>
-        <w:ind w:left="159" w:right="125" w:firstLine="737"/>
-        <w:jc w:val="both"/>
-      </w:pPr>
-      <w:r>
-        <w:rPr>
-          <w:b/>
-        </w:rPr>
-        <w:t>Cartaz:</w:t>
-      </w:r>
-      <w:r>
-        <w:rPr>
-          <w:noProof/>
-          <w:lang w:eastAsia="pt-BR"/>
-        </w:rPr>
-        <w:t xml:space="preserve"> </w:t>
-      </w:r>
-    </w:p>
-    <w:p>
-      <w:pPr>
-        <w:pStyle w:val="Legenda"/>
-        <w:keepNext/>
-        <w:ind w:left="176" w:firstLine="720"/>
-        <w:jc w:val="both"/>
-        <w:rPr>
-          <w:i w:val="0"/>
+        <w:jc w:val="center"/>
+        <w:rPr>
           <w:color w:val="000000" w:themeColor="text1"/>
-          <w:sz w:val="24"/>
-          <w:szCs w:val="24"/>
         </w:rPr>
       </w:pPr>
       <w:r>
         <w:rPr>
           <w:noProof/>
           <w:color w:val="000000" w:themeColor="text1"/>
-          <w:sz w:val="22"/>
-          <w:szCs w:val="24"/>
-          <w:lang w:val="en-US"/>
-        </w:rPr>
-        <w:pict>
-          <v:shapetype id="_x0000_t202" coordsize="21600,21600" o:spt="202" path="m,l,21600r21600,l21600,xe">
-            <v:stroke joinstyle="miter"/>
-            <v:path gradientshapeok="t" o:connecttype="rect"/>
-          </v:shapetype>
-          <v:shape id="_x0000_s1031" type="#_x0000_t202" style="position:absolute;left:0;text-align:left;margin-left:44.75pt;margin-top:163.3pt;width:313.55pt;height:.05pt;z-index:251657728;mso-position-horizontal-relative:text;mso-position-vertical-relative:text" wrapcoords="-52 0 -52 20800 21600 20800 21600 0 -52 0" stroked="f">
-            <v:textbox style="mso-next-textbox:#_x0000_s1031;mso-fit-shape-to-text:t" inset="0,0,0,0">
-              <w:txbxContent>
-                <w:p>
-                  <w:pPr>
-                    <w:pStyle w:val="Legenda"/>
-                    <w:rPr>
-                      <w:i w:val="0"/>
-                      <w:color w:val="000000" w:themeColor="text1"/>
-                      <w:sz w:val="20"/>
-                      <w:szCs w:val="20"/>
-                    </w:rPr>
-                  </w:pPr>
-                  <w:r>
-                    <w:rPr>
-                      <w:i w:val="0"/>
-                      <w:color w:val="000000" w:themeColor="text1"/>
-                      <w:sz w:val="20"/>
-                      <w:szCs w:val="20"/>
-                    </w:rPr>
-                    <w:t>Fonte: Elaborada pelos autores</w:t>
-                  </w:r>
-                  <w:r>
-                    <w:rPr>
-                      <w:i w:val="0"/>
-                      <w:color w:val="000000" w:themeColor="text1"/>
-                      <w:sz w:val="20"/>
-                      <w:szCs w:val="20"/>
-                    </w:rPr>
-                    <w:tab/>
-                  </w:r>
-                </w:p>
-                <w:p>
-                  <w:pPr>
-                    <w:pStyle w:val="Legenda"/>
-                    <w:rPr>
-                      <w:i w:val="0"/>
-                      <w:noProof/>
-                      <w:color w:val="000000" w:themeColor="text1"/>
-                      <w:sz w:val="20"/>
-                      <w:szCs w:val="20"/>
-                    </w:rPr>
-                  </w:pPr>
-                </w:p>
-                <w:p/>
-              </w:txbxContent>
-            </v:textbox>
-            <w10:wrap type="through"/>
-          </v:shape>
-        </w:pict>
-      </w:r>
-      <w:r>
-        <w:rPr>
-          <w:noProof/>
-          <w:color w:val="000000" w:themeColor="text1"/>
-          <w:sz w:val="22"/>
-          <w:szCs w:val="24"/>
+          <w:u w:val="single"/>
           <w:lang w:eastAsia="pt-BR"/>
         </w:rPr>
         <w:drawing>
-          <wp:anchor distT="0" distB="0" distL="114300" distR="114300" simplePos="0" relativeHeight="251659264" behindDoc="0" locked="0" layoutInCell="1" allowOverlap="1">
-            <wp:simplePos x="0" y="0"/>
-            <wp:positionH relativeFrom="column">
-              <wp:posOffset>568325</wp:posOffset>
-            </wp:positionH>
-            <wp:positionV relativeFrom="paragraph">
-              <wp:posOffset>259080</wp:posOffset>
-            </wp:positionV>
-            <wp:extent cx="3982085" cy="1757680"/>
+          <wp:inline distT="0" distB="0" distL="0" distR="0" wp14:anchorId="07447303" wp14:editId="67FCEE2A">
+            <wp:extent cx="914376" cy="914376"/>
             <wp:effectExtent l="0" t="0" r="0" b="0"/>
-            <wp:wrapThrough wrapText="bothSides">
-              <wp:wrapPolygon edited="0">
-                <wp:start x="0" y="0"/>
-                <wp:lineTo x="0" y="21303"/>
-                <wp:lineTo x="21493" y="21303"/>
-                <wp:lineTo x="21493" y="0"/>
-                <wp:lineTo x="0" y="0"/>
-              </wp:wrapPolygon>
-            </wp:wrapThrough>
-            <wp:docPr id="2" name="Imagem 2"/>
+            <wp:docPr id="8" name="Imagem 8"/>
             <wp:cNvGraphicFramePr>
               <a:graphicFrameLocks xmlns:a="http://schemas.openxmlformats.org/drawingml/2006/main" noChangeAspect="1"/>
             </wp:cNvGraphicFramePr>
@@ -12070,7 +11812,7 @@
               <a:graphicData uri="http://schemas.openxmlformats.org/drawingml/2006/picture">
                 <pic:pic xmlns:pic="http://schemas.openxmlformats.org/drawingml/2006/picture">
                   <pic:nvPicPr>
-                    <pic:cNvPr id="2" name="RascunhoCartaz1.PNG"/>
+                    <pic:cNvPr id="0" name="logoFinal.png"/>
                     <pic:cNvPicPr/>
                   </pic:nvPicPr>
                   <pic:blipFill>
@@ -12088,7 +11830,7 @@
                   <pic:spPr>
                     <a:xfrm>
                       <a:off x="0" y="0"/>
-                      <a:ext cx="3982085" cy="1757680"/>
+                      <a:ext cx="914376" cy="914376"/>
                     </a:xfrm>
                     <a:prstGeom prst="rect">
                       <a:avLst/>
@@ -12097,23 +11839,30 @@
                 </pic:pic>
               </a:graphicData>
             </a:graphic>
-            <wp14:sizeRelH relativeFrom="page">
-              <wp14:pctWidth>0</wp14:pctWidth>
-            </wp14:sizeRelH>
-            <wp14:sizeRelV relativeFrom="page">
-              <wp14:pctHeight>0</wp14:pctHeight>
-            </wp14:sizeRelV>
-          </wp:anchor>
+          </wp:inline>
         </w:drawing>
       </w:r>
-      <w:r>
+    </w:p>
+    <w:p>
+      <w:pPr>
+        <w:pStyle w:val="Legenda"/>
+        <w:ind w:firstLine="720"/>
+        <w:jc w:val="center"/>
         <w:rPr>
           <w:i w:val="0"/>
           <w:color w:val="000000" w:themeColor="text1"/>
           <w:sz w:val="24"/>
           <w:szCs w:val="24"/>
         </w:rPr>
-        <w:t>Figura 1: Rascunho do cartaz</w:t>
+      </w:pPr>
+      <w:r>
+        <w:rPr>
+          <w:i w:val="0"/>
+          <w:color w:val="000000" w:themeColor="text1"/>
+          <w:sz w:val="24"/>
+          <w:szCs w:val="24"/>
+        </w:rPr>
+        <w:t>Fonte: Formulado pelos autores</w:t>
       </w:r>
     </w:p>
     <w:p>
@@ -12123,21 +11872,413 @@
         <w:ind w:left="159" w:right="125" w:firstLine="737"/>
         <w:jc w:val="both"/>
       </w:pPr>
-    </w:p>
-    <w:p>
-      <w:pPr>
-        <w:spacing w:before="29"/>
-        <w:ind w:left="1440"/>
-        <w:rPr>
-          <w:b/>
-          <w:sz w:val="28"/>
-          <w:u w:val="single"/>
-        </w:rPr>
-      </w:pPr>
-    </w:p>
-    <w:p>
-      <w:pPr>
-        <w:spacing w:before="29"/>
+      <w:r>
+        <w:rPr>
+          <w:b/>
+        </w:rPr>
+        <w:t>Slogan</w:t>
+      </w:r>
+      <w:r>
+        <w:rPr>
+          <w:b/>
+        </w:rPr>
+        <w:t xml:space="preserve">: </w:t>
+      </w:r>
+      <w:r>
+        <w:t>Nossa função é ensinar</w:t>
+      </w:r>
+      <w:r>
+        <w:t>.</w:t>
+      </w:r>
+    </w:p>
+    <w:p>
+      <w:pPr>
+        <w:pStyle w:val="Corpodetexto"/>
+        <w:spacing w:before="112" w:line="360" w:lineRule="auto"/>
+        <w:ind w:left="159" w:right="125" w:firstLine="737"/>
+        <w:jc w:val="both"/>
+      </w:pPr>
+      <w:r>
+        <w:rPr>
+          <w:b/>
+        </w:rPr>
+        <w:t>Personagem/Mascote:</w:t>
+      </w:r>
+      <w:r>
+        <w:t xml:space="preserve"> </w:t>
+      </w:r>
+      <w:r>
+        <w:t>não teremos mascote</w:t>
+      </w:r>
+    </w:p>
+    <w:p>
+      <w:pPr>
+        <w:pStyle w:val="Corpodetexto"/>
+        <w:spacing w:before="112" w:line="360" w:lineRule="auto"/>
+        <w:ind w:left="159" w:right="125" w:firstLine="737"/>
+        <w:jc w:val="both"/>
+      </w:pPr>
+      <w:r>
+        <w:rPr>
+          <w:b/>
+        </w:rPr>
+        <w:t>Vídeo:</w:t>
+      </w:r>
+      <w:r>
+        <w:t xml:space="preserve"> </w:t>
+      </w:r>
+    </w:p>
+    <w:p>
+      <w:pPr>
+        <w:pStyle w:val="Corpodetexto"/>
+        <w:tabs>
+          <w:tab w:val="left" w:pos="1817"/>
+        </w:tabs>
+        <w:spacing w:before="112" w:line="360" w:lineRule="auto"/>
+        <w:ind w:left="159" w:right="125" w:firstLine="737"/>
+        <w:jc w:val="both"/>
+        <w:rPr>
+          <w:b/>
+        </w:rPr>
+      </w:pPr>
+      <w:r>
+        <w:rPr>
+          <w:b/>
+        </w:rPr>
+        <w:tab/>
+      </w:r>
+    </w:p>
+    <w:p>
+      <w:pPr>
+        <w:pStyle w:val="Corpodetexto"/>
+        <w:spacing w:before="112" w:line="360" w:lineRule="auto"/>
+        <w:ind w:left="159" w:right="125" w:firstLine="737"/>
+        <w:jc w:val="both"/>
+        <w:rPr>
+          <w:b/>
+        </w:rPr>
+      </w:pPr>
+    </w:p>
+    <w:p>
+      <w:pPr>
+        <w:pStyle w:val="Corpodetexto"/>
+        <w:spacing w:before="112" w:line="360" w:lineRule="auto"/>
+        <w:ind w:left="159" w:right="125" w:firstLine="737"/>
+        <w:jc w:val="both"/>
+        <w:rPr>
+          <w:b/>
+        </w:rPr>
+      </w:pPr>
+    </w:p>
+    <w:p>
+      <w:pPr>
+        <w:pStyle w:val="Corpodetexto"/>
+        <w:spacing w:before="112" w:line="360" w:lineRule="auto"/>
+        <w:ind w:left="159" w:right="125" w:firstLine="737"/>
+        <w:jc w:val="both"/>
+        <w:rPr>
+          <w:b/>
+        </w:rPr>
+      </w:pPr>
+    </w:p>
+    <w:p>
+      <w:pPr>
+        <w:pStyle w:val="Corpodetexto"/>
+        <w:spacing w:before="112" w:line="360" w:lineRule="auto"/>
+        <w:ind w:left="159" w:right="125" w:firstLine="737"/>
+        <w:jc w:val="both"/>
+        <w:rPr>
+          <w:b/>
+        </w:rPr>
+      </w:pPr>
+    </w:p>
+    <w:p>
+      <w:pPr>
+        <w:pStyle w:val="Corpodetexto"/>
+        <w:spacing w:before="112" w:line="360" w:lineRule="auto"/>
+        <w:ind w:left="159" w:right="125" w:firstLine="737"/>
+        <w:jc w:val="both"/>
+        <w:rPr>
+          <w:b/>
+        </w:rPr>
+      </w:pPr>
+    </w:p>
+    <w:p>
+      <w:pPr>
+        <w:pStyle w:val="Corpodetexto"/>
+        <w:spacing w:before="112" w:line="360" w:lineRule="auto"/>
+        <w:ind w:left="159" w:right="125" w:firstLine="737"/>
+        <w:jc w:val="both"/>
+        <w:rPr>
+          <w:b/>
+        </w:rPr>
+      </w:pPr>
+    </w:p>
+    <w:p>
+      <w:pPr>
+        <w:pStyle w:val="Corpodetexto"/>
+        <w:spacing w:before="112" w:line="360" w:lineRule="auto"/>
+        <w:ind w:left="159" w:right="125" w:firstLine="737"/>
+        <w:jc w:val="both"/>
+        <w:rPr>
+          <w:b/>
+        </w:rPr>
+      </w:pPr>
+    </w:p>
+    <w:p>
+      <w:pPr>
+        <w:pStyle w:val="Corpodetexto"/>
+        <w:spacing w:before="112" w:line="360" w:lineRule="auto"/>
+        <w:ind w:left="159" w:right="125" w:firstLine="737"/>
+        <w:jc w:val="both"/>
+        <w:rPr>
+          <w:b/>
+        </w:rPr>
+      </w:pPr>
+    </w:p>
+    <w:p>
+      <w:pPr>
+        <w:pStyle w:val="Corpodetexto"/>
+        <w:spacing w:before="112" w:line="360" w:lineRule="auto"/>
+        <w:ind w:left="159" w:right="125" w:firstLine="737"/>
+        <w:jc w:val="both"/>
+        <w:rPr>
+          <w:b/>
+        </w:rPr>
+      </w:pPr>
+    </w:p>
+    <w:p>
+      <w:pPr>
+        <w:pStyle w:val="Corpodetexto"/>
+        <w:spacing w:before="112" w:line="360" w:lineRule="auto"/>
+        <w:ind w:left="159" w:right="125" w:firstLine="737"/>
+        <w:jc w:val="both"/>
+      </w:pPr>
+      <w:r>
+        <w:rPr>
+          <w:b/>
+        </w:rPr>
+        <w:t>Cartaz:</w:t>
+      </w:r>
+      <w:r>
+        <w:rPr>
+          <w:noProof/>
+          <w:lang w:eastAsia="pt-BR"/>
+        </w:rPr>
+        <w:t xml:space="preserve"> </w:t>
+      </w:r>
+    </w:p>
+    <w:p>
+      <w:pPr>
+        <w:pStyle w:val="Legenda"/>
+        <w:keepNext/>
+        <w:jc w:val="center"/>
+        <w:rPr>
+          <w:i w:val="0"/>
+          <w:color w:val="000000" w:themeColor="text1"/>
+          <w:sz w:val="24"/>
+          <w:szCs w:val="24"/>
+        </w:rPr>
+      </w:pPr>
+      <w:r>
+        <w:rPr>
+          <w:i w:val="0"/>
+          <w:color w:val="000000" w:themeColor="text1"/>
+          <w:sz w:val="24"/>
+          <w:szCs w:val="24"/>
+        </w:rPr>
+        <w:t xml:space="preserve">Figura </w:t>
+      </w:r>
+      <w:r>
+        <w:rPr>
+          <w:i w:val="0"/>
+          <w:color w:val="000000" w:themeColor="text1"/>
+          <w:sz w:val="24"/>
+          <w:szCs w:val="24"/>
+        </w:rPr>
+        <w:fldChar w:fldCharType="begin"/>
+      </w:r>
+      <w:r>
+        <w:rPr>
+          <w:i w:val="0"/>
+          <w:color w:val="000000" w:themeColor="text1"/>
+          <w:sz w:val="24"/>
+          <w:szCs w:val="24"/>
+        </w:rPr>
+        <w:instrText xml:space="preserve"> SEQ Figura \* ARABIC </w:instrText>
+      </w:r>
+      <w:r>
+        <w:rPr>
+          <w:i w:val="0"/>
+          <w:color w:val="000000" w:themeColor="text1"/>
+          <w:sz w:val="24"/>
+          <w:szCs w:val="24"/>
+        </w:rPr>
+        <w:fldChar w:fldCharType="separate"/>
+      </w:r>
+      <w:r>
+        <w:rPr>
+          <w:i w:val="0"/>
+          <w:noProof/>
+          <w:color w:val="000000" w:themeColor="text1"/>
+          <w:sz w:val="24"/>
+          <w:szCs w:val="24"/>
+        </w:rPr>
+        <w:t>2</w:t>
+      </w:r>
+      <w:r>
+        <w:rPr>
+          <w:i w:val="0"/>
+          <w:color w:val="000000" w:themeColor="text1"/>
+          <w:sz w:val="24"/>
+          <w:szCs w:val="24"/>
+        </w:rPr>
+        <w:fldChar w:fldCharType="end"/>
+      </w:r>
+      <w:r>
+        <w:rPr>
+          <w:i w:val="0"/>
+          <w:color w:val="000000" w:themeColor="text1"/>
+          <w:sz w:val="24"/>
+          <w:szCs w:val="24"/>
+        </w:rPr>
+        <w:t xml:space="preserve"> - cartaz</w:t>
+      </w:r>
+    </w:p>
+    <w:p>
+      <w:pPr>
+        <w:pStyle w:val="Corpodetexto"/>
+        <w:keepNext/>
+        <w:spacing w:before="112" w:line="360" w:lineRule="auto"/>
+        <w:ind w:left="159" w:right="125" w:firstLine="737"/>
+        <w:jc w:val="both"/>
+      </w:pPr>
+      <w:r>
+        <w:rPr>
+          <w:noProof/>
+          <w:lang w:eastAsia="pt-BR"/>
+        </w:rPr>
+        <w:drawing>
+          <wp:inline distT="0" distB="0" distL="0" distR="0" wp14:anchorId="6E44F5E7" wp14:editId="669A906F">
+            <wp:extent cx="5401429" cy="7192379"/>
+            <wp:effectExtent l="0" t="0" r="0" b="0"/>
+            <wp:docPr id="9" name="Imagem 9"/>
+            <wp:cNvGraphicFramePr>
+              <a:graphicFrameLocks xmlns:a="http://schemas.openxmlformats.org/drawingml/2006/main" noChangeAspect="1"/>
+            </wp:cNvGraphicFramePr>
+            <a:graphic xmlns:a="http://schemas.openxmlformats.org/drawingml/2006/main">
+              <a:graphicData uri="http://schemas.openxmlformats.org/drawingml/2006/picture">
+                <pic:pic xmlns:pic="http://schemas.openxmlformats.org/drawingml/2006/picture">
+                  <pic:nvPicPr>
+                    <pic:cNvPr id="0" name="Cartaz.PNG"/>
+                    <pic:cNvPicPr/>
+                  </pic:nvPicPr>
+                  <pic:blipFill>
+                    <a:blip r:embed="rId15">
+                      <a:extLst>
+                        <a:ext uri="{28A0092B-C50C-407E-A947-70E740481C1C}">
+                          <a14:useLocalDpi xmlns:a14="http://schemas.microsoft.com/office/drawing/2010/main" val="0"/>
+                        </a:ext>
+                      </a:extLst>
+                    </a:blip>
+                    <a:stretch>
+                      <a:fillRect/>
+                    </a:stretch>
+                  </pic:blipFill>
+                  <pic:spPr>
+                    <a:xfrm>
+                      <a:off x="0" y="0"/>
+                      <a:ext cx="5401429" cy="7192379"/>
+                    </a:xfrm>
+                    <a:prstGeom prst="rect">
+                      <a:avLst/>
+                    </a:prstGeom>
+                  </pic:spPr>
+                </pic:pic>
+              </a:graphicData>
+            </a:graphic>
+          </wp:inline>
+        </w:drawing>
+      </w:r>
+    </w:p>
+    <w:p>
+      <w:pPr>
+        <w:pStyle w:val="Legenda"/>
+        <w:jc w:val="center"/>
+        <w:rPr>
+          <w:i w:val="0"/>
+          <w:color w:val="000000" w:themeColor="text1"/>
+          <w:sz w:val="24"/>
+          <w:szCs w:val="24"/>
+        </w:rPr>
+      </w:pPr>
+      <w:r>
+        <w:rPr>
+          <w:i w:val="0"/>
+          <w:color w:val="000000" w:themeColor="text1"/>
+          <w:sz w:val="24"/>
+          <w:szCs w:val="24"/>
+        </w:rPr>
+        <w:t xml:space="preserve">Fonte: </w:t>
+      </w:r>
+      <w:r>
+        <w:rPr>
+          <w:i w:val="0"/>
+          <w:color w:val="000000" w:themeColor="text1"/>
+          <w:sz w:val="24"/>
+          <w:szCs w:val="24"/>
+        </w:rPr>
+        <w:fldChar w:fldCharType="begin"/>
+      </w:r>
+      <w:r>
+        <w:rPr>
+          <w:i w:val="0"/>
+          <w:color w:val="000000" w:themeColor="text1"/>
+          <w:sz w:val="24"/>
+          <w:szCs w:val="24"/>
+        </w:rPr>
+        <w:instrText xml:space="preserve"> SEQ Fonte: \* ARABIC </w:instrText>
+      </w:r>
+      <w:r>
+        <w:rPr>
+          <w:i w:val="0"/>
+          <w:color w:val="000000" w:themeColor="text1"/>
+          <w:sz w:val="24"/>
+          <w:szCs w:val="24"/>
+        </w:rPr>
+        <w:fldChar w:fldCharType="separate"/>
+      </w:r>
+      <w:r>
+        <w:rPr>
+          <w:i w:val="0"/>
+          <w:noProof/>
+          <w:color w:val="000000" w:themeColor="text1"/>
+          <w:sz w:val="24"/>
+          <w:szCs w:val="24"/>
+        </w:rPr>
+        <w:t>1</w:t>
+      </w:r>
+      <w:r>
+        <w:rPr>
+          <w:i w:val="0"/>
+          <w:color w:val="000000" w:themeColor="text1"/>
+          <w:sz w:val="24"/>
+          <w:szCs w:val="24"/>
+        </w:rPr>
+        <w:fldChar w:fldCharType="end"/>
+      </w:r>
+      <w:r>
+        <w:rPr>
+          <w:i w:val="0"/>
+          <w:color w:val="000000" w:themeColor="text1"/>
+          <w:sz w:val="24"/>
+          <w:szCs w:val="24"/>
+        </w:rPr>
+        <w:t xml:space="preserve"> Formulado pelos autores</w:t>
+      </w:r>
+    </w:p>
+    <w:p>
+      <w:pPr>
         <w:rPr>
           <w:sz w:val="29"/>
         </w:rPr>
@@ -12145,21 +12286,13 @@
     </w:p>
     <w:p>
       <w:pPr>
-        <w:spacing w:before="29"/>
         <w:rPr>
           <w:sz w:val="29"/>
         </w:rPr>
       </w:pPr>
-      <w:r>
-        <w:rPr>
-          <w:sz w:val="29"/>
-        </w:rPr>
-        <w:tab/>
-      </w:r>
-    </w:p>
-    <w:p>
-      <w:pPr>
-        <w:spacing w:before="29"/>
+    </w:p>
+    <w:p>
+      <w:pPr>
         <w:rPr>
           <w:sz w:val="29"/>
         </w:rPr>
@@ -12206,7 +12339,6 @@
           <w:b/>
           <w:sz w:val="28"/>
         </w:rPr>
-        <w:lastRenderedPageBreak/>
         <w:t>7</w:t>
       </w:r>
       <w:proofErr w:type="gramEnd"/>
@@ -12437,7 +12569,7 @@
         </w:rPr>
         <w:t>&lt;</w:t>
       </w:r>
-      <w:hyperlink r:id="rId15">
+      <w:hyperlink r:id="rId16">
         <w:r>
           <w:rPr>
             <w:sz w:val="24"/>
@@ -12829,7 +12961,7 @@
         </w:rPr>
         <w:t>&lt;</w:t>
       </w:r>
-      <w:hyperlink r:id="rId16">
+      <w:hyperlink r:id="rId17">
         <w:r>
           <w:rPr>
             <w:sz w:val="24"/>
@@ -13079,7 +13211,7 @@
         </w:rPr>
         <w:t>&lt;</w:t>
       </w:r>
-      <w:hyperlink r:id="rId17">
+      <w:hyperlink r:id="rId18">
         <w:r>
           <w:rPr>
             <w:w w:val="95"/>
@@ -13332,6 +13464,7 @@
         <w:docPartUnique/>
       </w:docPartObj>
     </w:sdtPr>
+    <w:sdtEndPr/>
     <w:sdtContent>
       <w:p>
         <w:pPr>
@@ -13601,6 +13734,7 @@
         <w:docPartUnique/>
       </w:docPartObj>
     </w:sdtPr>
+    <w:sdtEndPr/>
     <w:sdtContent>
       <w:p>
         <w:pPr>
@@ -13620,7 +13754,7 @@
           <w:rPr>
             <w:noProof/>
           </w:rPr>
-          <w:t>10</w:t>
+          <w:t>9</w:t>
         </w:r>
         <w:r>
           <w:fldChar w:fldCharType="end"/>
@@ -14532,491 +14666,6 @@
 </w:styles>
 </file>
 
-<file path=word/glossary/document.xml><?xml version="1.0" encoding="utf-8"?>
-<w:glossaryDocument xmlns:wpc="http://schemas.microsoft.com/office/word/2010/wordprocessingCanvas" xmlns:mc="http://schemas.openxmlformats.org/markup-compatibility/2006" xmlns:o="urn:schemas-microsoft-com:office:office" xmlns:r="http://schemas.openxmlformats.org/officeDocument/2006/relationships" xmlns:m="http://schemas.openxmlformats.org/officeDocument/2006/math" xmlns:v="urn:schemas-microsoft-com:vml" xmlns:wp14="http://schemas.microsoft.com/office/word/2010/wordprocessingDrawing" xmlns:wp="http://schemas.openxmlformats.org/drawingml/2006/wordprocessingDrawing" xmlns:w10="urn:schemas-microsoft-com:office:word" xmlns:w="http://schemas.openxmlformats.org/wordprocessingml/2006/main" xmlns:w14="http://schemas.microsoft.com/office/word/2010/wordml" xmlns:wpg="http://schemas.microsoft.com/office/word/2010/wordprocessingGroup" xmlns:wpi="http://schemas.microsoft.com/office/word/2010/wordprocessingInk" xmlns:wne="http://schemas.microsoft.com/office/word/2006/wordml" xmlns:wps="http://schemas.microsoft.com/office/word/2010/wordprocessingShape" mc:Ignorable="w14 wp14"/>
-</file>
-
-<file path=word/glossary/fontTable.xml><?xml version="1.0" encoding="utf-8"?>
-<w:fonts xmlns:mc="http://schemas.openxmlformats.org/markup-compatibility/2006" xmlns:r="http://schemas.openxmlformats.org/officeDocument/2006/relationships" xmlns:w="http://schemas.openxmlformats.org/wordprocessingml/2006/main" xmlns:w14="http://schemas.microsoft.com/office/word/2010/wordml" mc:Ignorable="w14">
-  <w:font w:name="Arial">
-    <w:panose1 w:val="020B0604020202020204"/>
-    <w:charset w:val="00"/>
-    <w:family w:val="swiss"/>
-    <w:pitch w:val="variable"/>
-    <w:sig w:usb0="E0002AFF" w:usb1="C0007843" w:usb2="00000009" w:usb3="00000000" w:csb0="000001FF" w:csb1="00000000"/>
-  </w:font>
-  <w:font w:name="Times New Roman">
-    <w:panose1 w:val="02020603050405020304"/>
-    <w:charset w:val="00"/>
-    <w:family w:val="roman"/>
-    <w:pitch w:val="variable"/>
-    <w:sig w:usb0="E0002AFF" w:usb1="C0007841" w:usb2="00000009" w:usb3="00000000" w:csb0="000001FF" w:csb1="00000000"/>
-  </w:font>
-  <w:font w:name="Calibri">
-    <w:panose1 w:val="020F0502020204030204"/>
-    <w:charset w:val="00"/>
-    <w:family w:val="swiss"/>
-    <w:pitch w:val="variable"/>
-    <w:sig w:usb0="E00002FF" w:usb1="4000ACFF" w:usb2="00000001" w:usb3="00000000" w:csb0="0000019F" w:csb1="00000000"/>
-  </w:font>
-  <w:font w:name="Tahoma">
-    <w:panose1 w:val="020B0604030504040204"/>
-    <w:charset w:val="00"/>
-    <w:family w:val="swiss"/>
-    <w:pitch w:val="variable"/>
-    <w:sig w:usb0="E1002EFF" w:usb1="C000605B" w:usb2="00000029" w:usb3="00000000" w:csb0="000101FF" w:csb1="00000000"/>
-  </w:font>
-  <w:font w:name="Verdana">
-    <w:altName w:val="Verdana"/>
-    <w:panose1 w:val="020B0604030504040204"/>
-    <w:charset w:val="00"/>
-    <w:family w:val="swiss"/>
-    <w:pitch w:val="variable"/>
-    <w:sig w:usb0="A10006FF" w:usb1="4000205B" w:usb2="00000010" w:usb3="00000000" w:csb0="0000019F" w:csb1="00000000"/>
-  </w:font>
-  <w:font w:name="Cambria">
-    <w:panose1 w:val="02040503050406030204"/>
-    <w:charset w:val="00"/>
-    <w:family w:val="roman"/>
-    <w:pitch w:val="variable"/>
-    <w:sig w:usb0="E00002FF" w:usb1="400004FF" w:usb2="00000000" w:usb3="00000000" w:csb0="0000019F" w:csb1="00000000"/>
-  </w:font>
-</w:fonts>
-</file>
-
-<file path=word/glossary/settings.xml><?xml version="1.0" encoding="utf-8"?>
-<w:settings xmlns:mc="http://schemas.openxmlformats.org/markup-compatibility/2006" xmlns:o="urn:schemas-microsoft-com:office:office" xmlns:r="http://schemas.openxmlformats.org/officeDocument/2006/relationships" xmlns:m="http://schemas.openxmlformats.org/officeDocument/2006/math" xmlns:v="urn:schemas-microsoft-com:vml" xmlns:w10="urn:schemas-microsoft-com:office:word" xmlns:w="http://schemas.openxmlformats.org/wordprocessingml/2006/main" xmlns:w14="http://schemas.microsoft.com/office/word/2010/wordml" xmlns:sl="http://schemas.openxmlformats.org/schemaLibrary/2006/main" mc:Ignorable="w14">
-  <w:view w:val="normal"/>
-  <w:defaultTabStop w:val="708"/>
-  <w:hyphenationZone w:val="425"/>
-  <w:characterSpacingControl w:val="doNotCompress"/>
-  <w:compat>
-    <w:useFELayout/>
-    <w:compatSetting w:name="compatibilityMode" w:uri="http://schemas.microsoft.com/office/word" w:val="14"/>
-    <w:compatSetting w:name="overrideTableStyleFontSizeAndJustification" w:uri="http://schemas.microsoft.com/office/word" w:val="1"/>
-    <w:compatSetting w:name="enableOpenTypeFeatures" w:uri="http://schemas.microsoft.com/office/word" w:val="1"/>
-    <w:compatSetting w:name="doNotFlipMirrorIndents" w:uri="http://schemas.microsoft.com/office/word" w:val="1"/>
-  </w:compat>
-  <w:rsids>
-    <w:rsidRoot w:val="001C157F"/>
-    <w:rsid w:val="001C157F"/>
-    <w:rsid w:val="00D36D4B"/>
-  </w:rsids>
-  <m:mathPr>
-    <m:mathFont m:val="Cambria Math"/>
-    <m:brkBin m:val="before"/>
-    <m:brkBinSub m:val="--"/>
-    <m:smallFrac m:val="0"/>
-    <m:dispDef/>
-    <m:lMargin m:val="0"/>
-    <m:rMargin m:val="0"/>
-    <m:defJc m:val="centerGroup"/>
-    <m:wrapIndent m:val="1440"/>
-    <m:intLim m:val="subSup"/>
-    <m:naryLim m:val="undOvr"/>
-  </m:mathPr>
-  <w:themeFontLang w:val="pt-BR"/>
-  <w:clrSchemeMapping w:bg1="light1" w:t1="dark1" w:bg2="light2" w:t2="dark2" w:accent1="accent1" w:accent2="accent2" w:accent3="accent3" w:accent4="accent4" w:accent5="accent5" w:accent6="accent6" w:hyperlink="hyperlink" w:followedHyperlink="followedHyperlink"/>
-  <w:decimalSymbol w:val=","/>
-  <w:listSeparator w:val=";"/>
-</w:settings>
-</file>
-
-<file path=word/glossary/styles.xml><?xml version="1.0" encoding="utf-8"?>
-<w:styles xmlns:mc="http://schemas.openxmlformats.org/markup-compatibility/2006" xmlns:r="http://schemas.openxmlformats.org/officeDocument/2006/relationships" xmlns:w="http://schemas.openxmlformats.org/wordprocessingml/2006/main" xmlns:w14="http://schemas.microsoft.com/office/word/2010/wordml" mc:Ignorable="w14">
-  <w:docDefaults>
-    <w:rPrDefault>
-      <w:rPr>
-        <w:rFonts w:asciiTheme="minorHAnsi" w:eastAsiaTheme="minorEastAsia" w:hAnsiTheme="minorHAnsi" w:cstheme="minorBidi"/>
-        <w:sz w:val="22"/>
-        <w:szCs w:val="22"/>
-        <w:lang w:val="pt-BR" w:eastAsia="pt-BR" w:bidi="ar-SA"/>
-      </w:rPr>
-    </w:rPrDefault>
-    <w:pPrDefault>
-      <w:pPr>
-        <w:spacing w:after="200" w:line="276" w:lineRule="auto"/>
-      </w:pPr>
-    </w:pPrDefault>
-  </w:docDefaults>
-  <w:latentStyles w:defLockedState="0" w:defUIPriority="99" w:defSemiHidden="1" w:defUnhideWhenUsed="1" w:defQFormat="0" w:count="267">
-    <w:lsdException w:name="Normal" w:semiHidden="0" w:uiPriority="0" w:unhideWhenUsed="0" w:qFormat="1"/>
-    <w:lsdException w:name="heading 1" w:semiHidden="0" w:uiPriority="9" w:unhideWhenUsed="0" w:qFormat="1"/>
-    <w:lsdException w:name="heading 2" w:uiPriority="9" w:qFormat="1"/>
-    <w:lsdException w:name="heading 3" w:uiPriority="9" w:qFormat="1"/>
-    <w:lsdException w:name="heading 4" w:uiPriority="9" w:qFormat="1"/>
-    <w:lsdException w:name="heading 5" w:uiPriority="9" w:qFormat="1"/>
-    <w:lsdException w:name="heading 6" w:uiPriority="9" w:qFormat="1"/>
-    <w:lsdException w:name="heading 7" w:uiPriority="9" w:qFormat="1"/>
-    <w:lsdException w:name="heading 8" w:uiPriority="9" w:qFormat="1"/>
-    <w:lsdException w:name="heading 9" w:uiPriority="9" w:qFormat="1"/>
-    <w:lsdException w:name="toc 1" w:uiPriority="39"/>
-    <w:lsdException w:name="toc 2" w:uiPriority="39"/>
-    <w:lsdException w:name="toc 3" w:uiPriority="39"/>
-    <w:lsdException w:name="toc 4" w:uiPriority="39"/>
-    <w:lsdException w:name="toc 5" w:uiPriority="39"/>
-    <w:lsdException w:name="toc 6" w:uiPriority="39"/>
-    <w:lsdException w:name="toc 7" w:uiPriority="39"/>
-    <w:lsdException w:name="toc 8" w:uiPriority="39"/>
-    <w:lsdException w:name="toc 9" w:uiPriority="39"/>
-    <w:lsdException w:name="caption" w:uiPriority="35" w:qFormat="1"/>
-    <w:lsdException w:name="Title" w:semiHidden="0" w:uiPriority="10" w:unhideWhenUsed="0" w:qFormat="1"/>
-    <w:lsdException w:name="Default Paragraph Font" w:uiPriority="1"/>
-    <w:lsdException w:name="Subtitle" w:semiHidden="0" w:uiPriority="11" w:unhideWhenUsed="0" w:qFormat="1"/>
-    <w:lsdException w:name="Strong" w:semiHidden="0" w:uiPriority="22" w:unhideWhenUsed="0" w:qFormat="1"/>
-    <w:lsdException w:name="Emphasis" w:semiHidden="0" w:uiPriority="20" w:unhideWhenUsed="0" w:qFormat="1"/>
-    <w:lsdException w:name="Table Grid" w:semiHidden="0" w:uiPriority="59" w:unhideWhenUsed="0"/>
-    <w:lsdException w:name="Placeholder Text" w:unhideWhenUsed="0"/>
-    <w:lsdException w:name="No Spacing" w:semiHidden="0" w:uiPriority="1" w:unhideWhenUsed="0" w:qFormat="1"/>
-    <w:lsdException w:name="Light Shading" w:semiHidden="0" w:uiPriority="60" w:unhideWhenUsed="0"/>
-    <w:lsdException w:name="Light List" w:semiHidden="0" w:uiPriority="61" w:unhideWhenUsed="0"/>
-    <w:lsdException w:name="Light Grid" w:semiHidden="0" w:uiPriority="62" w:unhideWhenUsed="0"/>
-    <w:lsdException w:name="Medium Shading 1" w:semiHidden="0" w:uiPriority="63" w:unhideWhenUsed="0"/>
-    <w:lsdException w:name="Medium Shading 2" w:semiHidden="0" w:uiPriority="64" w:unhideWhenUsed="0"/>
-    <w:lsdException w:name="Medium List 1" w:semiHidden="0" w:uiPriority="65" w:unhideWhenUsed="0"/>
-    <w:lsdException w:name="Medium List 2" w:semiHidden="0" w:uiPriority="66" w:unhideWhenUsed="0"/>
-    <w:lsdException w:name="Medium Grid 1" w:semiHidden="0" w:uiPriority="67" w:unhideWhenUsed="0"/>
-    <w:lsdException w:name="Medium Grid 2" w:semiHidden="0" w:uiPriority="68" w:unhideWhenUsed="0"/>
-    <w:lsdException w:name="Medium Grid 3" w:semiHidden="0" w:uiPriority="69" w:unhideWhenUsed="0"/>
-    <w:lsdException w:name="Dark List" w:semiHidden="0" w:uiPriority="70" w:unhideWhenUsed="0"/>
-    <w:lsdException w:name="Colorful Shading" w:semiHidden="0" w:uiPriority="71" w:unhideWhenUsed="0"/>
-    <w:lsdException w:name="Colorful List" w:semiHidden="0" w:uiPriority="72" w:unhideWhenUsed="0"/>
-    <w:lsdException w:name="Colorful Grid" w:semiHidden="0" w:uiPriority="73" w:unhideWhenUsed="0"/>
-    <w:lsdException w:name="Light Shading Accent 1" w:semiHidden="0" w:uiPriority="60" w:unhideWhenUsed="0"/>
-    <w:lsdException w:name="Light List Accent 1" w:semiHidden="0" w:uiPriority="61" w:unhideWhenUsed="0"/>
-    <w:lsdException w:name="Light Grid Accent 1" w:semiHidden="0" w:uiPriority="62" w:unhideWhenUsed="0"/>
-    <w:lsdException w:name="Medium Shading 1 Accent 1" w:semiHidden="0" w:uiPriority="63" w:unhideWhenUsed="0"/>
-    <w:lsdException w:name="Medium Shading 2 Accent 1" w:semiHidden="0" w:uiPriority="64" w:unhideWhenUsed="0"/>
-    <w:lsdException w:name="Medium List 1 Accent 1" w:semiHidden="0" w:uiPriority="65" w:unhideWhenUsed="0"/>
-    <w:lsdException w:name="Revision" w:unhideWhenUsed="0"/>
-    <w:lsdException w:name="List Paragraph" w:semiHidden="0" w:uiPriority="34" w:unhideWhenUsed="0" w:qFormat="1"/>
-    <w:lsdException w:name="Quote" w:semiHidden="0" w:uiPriority="29" w:unhideWhenUsed="0" w:qFormat="1"/>
-    <w:lsdException w:name="Intense Quote" w:semiHidden="0" w:uiPriority="30" w:unhideWhenUsed="0" w:qFormat="1"/>
-    <w:lsdException w:name="Medium List 2 Accent 1" w:semiHidden="0" w:uiPriority="66" w:unhideWhenUsed="0"/>
-    <w:lsdException w:name="Medium Grid 1 Accent 1" w:semiHidden="0" w:uiPriority="67" w:unhideWhenUsed="0"/>
-    <w:lsdException w:name="Medium Grid 2 Accent 1" w:semiHidden="0" w:uiPriority="68" w:unhideWhenUsed="0"/>
-    <w:lsdException w:name="Medium Grid 3 Accent 1" w:semiHidden="0" w:uiPriority="69" w:unhideWhenUsed="0"/>
-    <w:lsdException w:name="Dark List Accent 1" w:semiHidden="0" w:uiPriority="70" w:unhideWhenUsed="0"/>
-    <w:lsdException w:name="Colorful Shading Accent 1" w:semiHidden="0" w:uiPriority="71" w:unhideWhenUsed="0"/>
-    <w:lsdException w:name="Colorful List Accent 1" w:semiHidden="0" w:uiPriority="72" w:unhideWhenUsed="0"/>
-    <w:lsdException w:name="Colorful Grid Accent 1" w:semiHidden="0" w:uiPriority="73" w:unhideWhenUsed="0"/>
-    <w:lsdException w:name="Light Shading Accent 2" w:semiHidden="0" w:uiPriority="60" w:unhideWhenUsed="0"/>
-    <w:lsdException w:name="Light List Accent 2" w:semiHidden="0" w:uiPriority="61" w:unhideWhenUsed="0"/>
-    <w:lsdException w:name="Light Grid Accent 2" w:semiHidden="0" w:uiPriority="62" w:unhideWhenUsed="0"/>
-    <w:lsdException w:name="Medium Shading 1 Accent 2" w:semiHidden="0" w:uiPriority="63" w:unhideWhenUsed="0"/>
-    <w:lsdException w:name="Medium Shading 2 Accent 2" w:semiHidden="0" w:uiPriority="64" w:unhideWhenUsed="0"/>
-    <w:lsdException w:name="Medium List 1 Accent 2" w:semiHidden="0" w:uiPriority="65" w:unhideWhenUsed="0"/>
-    <w:lsdException w:name="Medium List 2 Accent 2" w:semiHidden="0" w:uiPriority="66" w:unhideWhenUsed="0"/>
-    <w:lsdException w:name="Medium Grid 1 Accent 2" w:semiHidden="0" w:uiPriority="67" w:unhideWhenUsed="0"/>
-    <w:lsdException w:name="Medium Grid 2 Accent 2" w:semiHidden="0" w:uiPriority="68" w:unhideWhenUsed="0"/>
-    <w:lsdException w:name="Medium Grid 3 Accent 2" w:semiHidden="0" w:uiPriority="69" w:unhideWhenUsed="0"/>
-    <w:lsdException w:name="Dark List Accent 2" w:semiHidden="0" w:uiPriority="70" w:unhideWhenUsed="0"/>
-    <w:lsdException w:name="Colorful Shading Accent 2" w:semiHidden="0" w:uiPriority="71" w:unhideWhenUsed="0"/>
-    <w:lsdException w:name="Colorful List Accent 2" w:semiHidden="0" w:uiPriority="72" w:unhideWhenUsed="0"/>
-    <w:lsdException w:name="Colorful Grid Accent 2" w:semiHidden="0" w:uiPriority="73" w:unhideWhenUsed="0"/>
-    <w:lsdException w:name="Light Shading Accent 3" w:semiHidden="0" w:uiPriority="60" w:unhideWhenUsed="0"/>
-    <w:lsdException w:name="Light List Accent 3" w:semiHidden="0" w:uiPriority="61" w:unhideWhenUsed="0"/>
-    <w:lsdException w:name="Light Grid Accent 3" w:semiHidden="0" w:uiPriority="62" w:unhideWhenUsed="0"/>
-    <w:lsdException w:name="Medium Shading 1 Accent 3" w:semiHidden="0" w:uiPriority="63" w:unhideWhenUsed="0"/>
-    <w:lsdException w:name="Medium Shading 2 Accent 3" w:semiHidden="0" w:uiPriority="64" w:unhideWhenUsed="0"/>
-    <w:lsdException w:name="Medium List 1 Accent 3" w:semiHidden="0" w:uiPriority="65" w:unhideWhenUsed="0"/>
-    <w:lsdException w:name="Medium List 2 Accent 3" w:semiHidden="0" w:uiPriority="66" w:unhideWhenUsed="0"/>
-    <w:lsdException w:name="Medium Grid 1 Accent 3" w:semiHidden="0" w:uiPriority="67" w:unhideWhenUsed="0"/>
-    <w:lsdException w:name="Medium Grid 2 Accent 3" w:semiHidden="0" w:uiPriority="68" w:unhideWhenUsed="0"/>
-    <w:lsdException w:name="Medium Grid 3 Accent 3" w:semiHidden="0" w:uiPriority="69" w:unhideWhenUsed="0"/>
-    <w:lsdException w:name="Dark List Accent 3" w:semiHidden="0" w:uiPriority="70" w:unhideWhenUsed="0"/>
-    <w:lsdException w:name="Colorful Shading Accent 3" w:semiHidden="0" w:uiPriority="71" w:unhideWhenUsed="0"/>
-    <w:lsdException w:name="Colorful List Accent 3" w:semiHidden="0" w:uiPriority="72" w:unhideWhenUsed="0"/>
-    <w:lsdException w:name="Colorful Grid Accent 3" w:semiHidden="0" w:uiPriority="73" w:unhideWhenUsed="0"/>
-    <w:lsdException w:name="Light Shading Accent 4" w:semiHidden="0" w:uiPriority="60" w:unhideWhenUsed="0"/>
-    <w:lsdException w:name="Light List Accent 4" w:semiHidden="0" w:uiPriority="61" w:unhideWhenUsed="0"/>
-    <w:lsdException w:name="Light Grid Accent 4" w:semiHidden="0" w:uiPriority="62" w:unhideWhenUsed="0"/>
-    <w:lsdException w:name="Medium Shading 1 Accent 4" w:semiHidden="0" w:uiPriority="63" w:unhideWhenUsed="0"/>
-    <w:lsdException w:name="Medium Shading 2 Accent 4" w:semiHidden="0" w:uiPriority="64" w:unhideWhenUsed="0"/>
-    <w:lsdException w:name="Medium List 1 Accent 4" w:semiHidden="0" w:uiPriority="65" w:unhideWhenUsed="0"/>
-    <w:lsdException w:name="Medium List 2 Accent 4" w:semiHidden="0" w:uiPriority="66" w:unhideWhenUsed="0"/>
-    <w:lsdException w:name="Medium Grid 1 Accent 4" w:semiHidden="0" w:uiPriority="67" w:unhideWhenUsed="0"/>
-    <w:lsdException w:name="Medium Grid 2 Accent 4" w:semiHidden="0" w:uiPriority="68" w:unhideWhenUsed="0"/>
-    <w:lsdException w:name="Medium Grid 3 Accent 4" w:semiHidden="0" w:uiPriority="69" w:unhideWhenUsed="0"/>
-    <w:lsdException w:name="Dark List Accent 4" w:semiHidden="0" w:uiPriority="70" w:unhideWhenUsed="0"/>
-    <w:lsdException w:name="Colorful Shading Accent 4" w:semiHidden="0" w:uiPriority="71" w:unhideWhenUsed="0"/>
-    <w:lsdException w:name="Colorful List Accent 4" w:semiHidden="0" w:uiPriority="72" w:unhideWhenUsed="0"/>
-    <w:lsdException w:name="Colorful Grid Accent 4" w:semiHidden="0" w:uiPriority="73" w:unhideWhenUsed="0"/>
-    <w:lsdException w:name="Light Shading Accent 5" w:semiHidden="0" w:uiPriority="60" w:unhideWhenUsed="0"/>
-    <w:lsdException w:name="Light List Accent 5" w:semiHidden="0" w:uiPriority="61" w:unhideWhenUsed="0"/>
-    <w:lsdException w:name="Light Grid Accent 5" w:semiHidden="0" w:uiPriority="62" w:unhideWhenUsed="0"/>
-    <w:lsdException w:name="Medium Shading 1 Accent 5" w:semiHidden="0" w:uiPriority="63" w:unhideWhenUsed="0"/>
-    <w:lsdException w:name="Medium Shading 2 Accent 5" w:semiHidden="0" w:uiPriority="64" w:unhideWhenUsed="0"/>
-    <w:lsdException w:name="Medium List 1 Accent 5" w:semiHidden="0" w:uiPriority="65" w:unhideWhenUsed="0"/>
-    <w:lsdException w:name="Medium List 2 Accent 5" w:semiHidden="0" w:uiPriority="66" w:unhideWhenUsed="0"/>
-    <w:lsdException w:name="Medium Grid 1 Accent 5" w:semiHidden="0" w:uiPriority="67" w:unhideWhenUsed="0"/>
-    <w:lsdException w:name="Medium Grid 2 Accent 5" w:semiHidden="0" w:uiPriority="68" w:unhideWhenUsed="0"/>
-    <w:lsdException w:name="Medium Grid 3 Accent 5" w:semiHidden="0" w:uiPriority="69" w:unhideWhenUsed="0"/>
-    <w:lsdException w:name="Dark List Accent 5" w:semiHidden="0" w:uiPriority="70" w:unhideWhenUsed="0"/>
-    <w:lsdException w:name="Colorful Shading Accent 5" w:semiHidden="0" w:uiPriority="71" w:unhideWhenUsed="0"/>
-    <w:lsdException w:name="Colorful List Accent 5" w:semiHidden="0" w:uiPriority="72" w:unhideWhenUsed="0"/>
-    <w:lsdException w:name="Colorful Grid Accent 5" w:semiHidden="0" w:uiPriority="73" w:unhideWhenUsed="0"/>
-    <w:lsdException w:name="Light Shading Accent 6" w:semiHidden="0" w:uiPriority="60" w:unhideWhenUsed="0"/>
-    <w:lsdException w:name="Light List Accent 6" w:semiHidden="0" w:uiPriority="61" w:unhideWhenUsed="0"/>
-    <w:lsdException w:name="Light Grid Accent 6" w:semiHidden="0" w:uiPriority="62" w:unhideWhenUsed="0"/>
-    <w:lsdException w:name="Medium Shading 1 Accent 6" w:semiHidden="0" w:uiPriority="63" w:unhideWhenUsed="0"/>
-    <w:lsdException w:name="Medium Shading 2 Accent 6" w:semiHidden="0" w:uiPriority="64" w:unhideWhenUsed="0"/>
-    <w:lsdException w:name="Medium List 1 Accent 6" w:semiHidden="0" w:uiPriority="65" w:unhideWhenUsed="0"/>
-    <w:lsdException w:name="Medium List 2 Accent 6" w:semiHidden="0" w:uiPriority="66" w:unhideWhenUsed="0"/>
-    <w:lsdException w:name="Medium Grid 1 Accent 6" w:semiHidden="0" w:uiPriority="67" w:unhideWhenUsed="0"/>
-    <w:lsdException w:name="Medium Grid 2 Accent 6" w:semiHidden="0" w:uiPriority="68" w:unhideWhenUsed="0"/>
-    <w:lsdException w:name="Medium Grid 3 Accent 6" w:semiHidden="0" w:uiPriority="69" w:unhideWhenUsed="0"/>
-    <w:lsdException w:name="Dark List Accent 6" w:semiHidden="0" w:uiPriority="70" w:unhideWhenUsed="0"/>
-    <w:lsdException w:name="Colorful Shading Accent 6" w:semiHidden="0" w:uiPriority="71" w:unhideWhenUsed="0"/>
-    <w:lsdException w:name="Colorful List Accent 6" w:semiHidden="0" w:uiPriority="72" w:unhideWhenUsed="0"/>
-    <w:lsdException w:name="Colorful Grid Accent 6" w:semiHidden="0" w:uiPriority="73" w:unhideWhenUsed="0"/>
-    <w:lsdException w:name="Subtle Emphasis" w:semiHidden="0" w:uiPriority="19" w:unhideWhenUsed="0" w:qFormat="1"/>
-    <w:lsdException w:name="Intense Emphasis" w:semiHidden="0" w:uiPriority="21" w:unhideWhenUsed="0" w:qFormat="1"/>
-    <w:lsdException w:name="Subtle Reference" w:semiHidden="0" w:uiPriority="31" w:unhideWhenUsed="0" w:qFormat="1"/>
-    <w:lsdException w:name="Intense Reference" w:semiHidden="0" w:uiPriority="32" w:unhideWhenUsed="0" w:qFormat="1"/>
-    <w:lsdException w:name="Book Title" w:semiHidden="0" w:uiPriority="33" w:unhideWhenUsed="0" w:qFormat="1"/>
-    <w:lsdException w:name="Bibliography" w:uiPriority="37"/>
-    <w:lsdException w:name="TOC Heading" w:uiPriority="39" w:qFormat="1"/>
-  </w:latentStyles>
-  <w:style w:type="paragraph" w:default="1" w:styleId="Normal">
-    <w:name w:val="Normal"/>
-    <w:qFormat/>
-  </w:style>
-  <w:style w:type="character" w:default="1" w:styleId="Fontepargpadro">
-    <w:name w:val="Default Paragraph Font"/>
-    <w:uiPriority w:val="1"/>
-    <w:semiHidden/>
-    <w:unhideWhenUsed/>
-  </w:style>
-  <w:style w:type="table" w:default="1" w:styleId="Tabelanormal">
-    <w:name w:val="Normal Table"/>
-    <w:uiPriority w:val="99"/>
-    <w:semiHidden/>
-    <w:unhideWhenUsed/>
-    <w:tblPr>
-      <w:tblInd w:w="0" w:type="dxa"/>
-      <w:tblCellMar>
-        <w:top w:w="0" w:type="dxa"/>
-        <w:left w:w="108" w:type="dxa"/>
-        <w:bottom w:w="0" w:type="dxa"/>
-        <w:right w:w="108" w:type="dxa"/>
-      </w:tblCellMar>
-    </w:tblPr>
-  </w:style>
-  <w:style w:type="numbering" w:default="1" w:styleId="Semlista">
-    <w:name w:val="No List"/>
-    <w:uiPriority w:val="99"/>
-    <w:semiHidden/>
-    <w:unhideWhenUsed/>
-  </w:style>
-  <w:style w:type="paragraph" w:customStyle="1" w:styleId="D52A5815DB7244B7A13064135DAF2691">
-    <w:name w:val="D52A5815DB7244B7A13064135DAF2691"/>
-    <w:rsid w:val="001C157F"/>
-  </w:style>
-</w:styles>
-</file>
-
-<file path=word/glossary/stylesWithEffects.xml><?xml version="1.0" encoding="utf-8"?>
-<w:styles xmlns:wpc="http://schemas.microsoft.com/office/word/2010/wordprocessingCanvas" xmlns:mc="http://schemas.openxmlformats.org/markup-compatibility/2006" xmlns:o="urn:schemas-microsoft-com:office:office" xmlns:r="http://schemas.openxmlformats.org/officeDocument/2006/relationships" xmlns:m="http://schemas.openxmlformats.org/officeDocument/2006/math" xmlns:v="urn:schemas-microsoft-com:vml" xmlns:wp14="http://schemas.microsoft.com/office/word/2010/wordprocessingDrawing" xmlns:wp="http://schemas.openxmlformats.org/drawingml/2006/wordprocessingDrawing" xmlns:w10="urn:schemas-microsoft-com:office:word" xmlns:w="http://schemas.openxmlformats.org/wordprocessingml/2006/main" xmlns:w14="http://schemas.microsoft.com/office/word/2010/wordml" xmlns:wpg="http://schemas.microsoft.com/office/word/2010/wordprocessingGroup" xmlns:wpi="http://schemas.microsoft.com/office/word/2010/wordprocessingInk" xmlns:wne="http://schemas.microsoft.com/office/word/2006/wordml" xmlns:wps="http://schemas.microsoft.com/office/word/2010/wordprocessingShape" mc:Ignorable="w14 wp14">
-  <w:docDefaults>
-    <w:rPrDefault>
-      <w:rPr>
-        <w:rFonts w:asciiTheme="minorHAnsi" w:eastAsiaTheme="minorEastAsia" w:hAnsiTheme="minorHAnsi" w:cstheme="minorBidi"/>
-        <w:sz w:val="22"/>
-        <w:szCs w:val="22"/>
-        <w:lang w:val="pt-BR" w:eastAsia="pt-BR" w:bidi="ar-SA"/>
-      </w:rPr>
-    </w:rPrDefault>
-    <w:pPrDefault>
-      <w:pPr>
-        <w:spacing w:after="200" w:line="276" w:lineRule="auto"/>
-      </w:pPr>
-    </w:pPrDefault>
-  </w:docDefaults>
-  <w:latentStyles w:defLockedState="0" w:defUIPriority="99" w:defSemiHidden="1" w:defUnhideWhenUsed="1" w:defQFormat="0" w:count="267">
-    <w:lsdException w:name="Normal" w:semiHidden="0" w:uiPriority="0" w:unhideWhenUsed="0" w:qFormat="1"/>
-    <w:lsdException w:name="heading 1" w:semiHidden="0" w:uiPriority="9" w:unhideWhenUsed="0" w:qFormat="1"/>
-    <w:lsdException w:name="heading 2" w:uiPriority="9" w:qFormat="1"/>
-    <w:lsdException w:name="heading 3" w:uiPriority="9" w:qFormat="1"/>
-    <w:lsdException w:name="heading 4" w:uiPriority="9" w:qFormat="1"/>
-    <w:lsdException w:name="heading 5" w:uiPriority="9" w:qFormat="1"/>
-    <w:lsdException w:name="heading 6" w:uiPriority="9" w:qFormat="1"/>
-    <w:lsdException w:name="heading 7" w:uiPriority="9" w:qFormat="1"/>
-    <w:lsdException w:name="heading 8" w:uiPriority="9" w:qFormat="1"/>
-    <w:lsdException w:name="heading 9" w:uiPriority="9" w:qFormat="1"/>
-    <w:lsdException w:name="toc 1" w:uiPriority="39"/>
-    <w:lsdException w:name="toc 2" w:uiPriority="39"/>
-    <w:lsdException w:name="toc 3" w:uiPriority="39"/>
-    <w:lsdException w:name="toc 4" w:uiPriority="39"/>
-    <w:lsdException w:name="toc 5" w:uiPriority="39"/>
-    <w:lsdException w:name="toc 6" w:uiPriority="39"/>
-    <w:lsdException w:name="toc 7" w:uiPriority="39"/>
-    <w:lsdException w:name="toc 8" w:uiPriority="39"/>
-    <w:lsdException w:name="toc 9" w:uiPriority="39"/>
-    <w:lsdException w:name="caption" w:uiPriority="35" w:qFormat="1"/>
-    <w:lsdException w:name="Title" w:semiHidden="0" w:uiPriority="10" w:unhideWhenUsed="0" w:qFormat="1"/>
-    <w:lsdException w:name="Default Paragraph Font" w:uiPriority="1"/>
-    <w:lsdException w:name="Subtitle" w:semiHidden="0" w:uiPriority="11" w:unhideWhenUsed="0" w:qFormat="1"/>
-    <w:lsdException w:name="Strong" w:semiHidden="0" w:uiPriority="22" w:unhideWhenUsed="0" w:qFormat="1"/>
-    <w:lsdException w:name="Emphasis" w:semiHidden="0" w:uiPriority="20" w:unhideWhenUsed="0" w:qFormat="1"/>
-    <w:lsdException w:name="Table Grid" w:semiHidden="0" w:uiPriority="59" w:unhideWhenUsed="0"/>
-    <w:lsdException w:name="Placeholder Text" w:unhideWhenUsed="0"/>
-    <w:lsdException w:name="No Spacing" w:semiHidden="0" w:uiPriority="1" w:unhideWhenUsed="0" w:qFormat="1"/>
-    <w:lsdException w:name="Light Shading" w:semiHidden="0" w:uiPriority="60" w:unhideWhenUsed="0"/>
-    <w:lsdException w:name="Light List" w:semiHidden="0" w:uiPriority="61" w:unhideWhenUsed="0"/>
-    <w:lsdException w:name="Light Grid" w:semiHidden="0" w:uiPriority="62" w:unhideWhenUsed="0"/>
-    <w:lsdException w:name="Medium Shading 1" w:semiHidden="0" w:uiPriority="63" w:unhideWhenUsed="0"/>
-    <w:lsdException w:name="Medium Shading 2" w:semiHidden="0" w:uiPriority="64" w:unhideWhenUsed="0"/>
-    <w:lsdException w:name="Medium List 1" w:semiHidden="0" w:uiPriority="65" w:unhideWhenUsed="0"/>
-    <w:lsdException w:name="Medium List 2" w:semiHidden="0" w:uiPriority="66" w:unhideWhenUsed="0"/>
-    <w:lsdException w:name="Medium Grid 1" w:semiHidden="0" w:uiPriority="67" w:unhideWhenUsed="0"/>
-    <w:lsdException w:name="Medium Grid 2" w:semiHidden="0" w:uiPriority="68" w:unhideWhenUsed="0"/>
-    <w:lsdException w:name="Medium Grid 3" w:semiHidden="0" w:uiPriority="69" w:unhideWhenUsed="0"/>
-    <w:lsdException w:name="Dark List" w:semiHidden="0" w:uiPriority="70" w:unhideWhenUsed="0"/>
-    <w:lsdException w:name="Colorful Shading" w:semiHidden="0" w:uiPriority="71" w:unhideWhenUsed="0"/>
-    <w:lsdException w:name="Colorful List" w:semiHidden="0" w:uiPriority="72" w:unhideWhenUsed="0"/>
-    <w:lsdException w:name="Colorful Grid" w:semiHidden="0" w:uiPriority="73" w:unhideWhenUsed="0"/>
-    <w:lsdException w:name="Light Shading Accent 1" w:semiHidden="0" w:uiPriority="60" w:unhideWhenUsed="0"/>
-    <w:lsdException w:name="Light List Accent 1" w:semiHidden="0" w:uiPriority="61" w:unhideWhenUsed="0"/>
-    <w:lsdException w:name="Light Grid Accent 1" w:semiHidden="0" w:uiPriority="62" w:unhideWhenUsed="0"/>
-    <w:lsdException w:name="Medium Shading 1 Accent 1" w:semiHidden="0" w:uiPriority="63" w:unhideWhenUsed="0"/>
-    <w:lsdException w:name="Medium Shading 2 Accent 1" w:semiHidden="0" w:uiPriority="64" w:unhideWhenUsed="0"/>
-    <w:lsdException w:name="Medium List 1 Accent 1" w:semiHidden="0" w:uiPriority="65" w:unhideWhenUsed="0"/>
-    <w:lsdException w:name="Revision" w:unhideWhenUsed="0"/>
-    <w:lsdException w:name="List Paragraph" w:semiHidden="0" w:uiPriority="34" w:unhideWhenUsed="0" w:qFormat="1"/>
-    <w:lsdException w:name="Quote" w:semiHidden="0" w:uiPriority="29" w:unhideWhenUsed="0" w:qFormat="1"/>
-    <w:lsdException w:name="Intense Quote" w:semiHidden="0" w:uiPriority="30" w:unhideWhenUsed="0" w:qFormat="1"/>
-    <w:lsdException w:name="Medium List 2 Accent 1" w:semiHidden="0" w:uiPriority="66" w:unhideWhenUsed="0"/>
-    <w:lsdException w:name="Medium Grid 1 Accent 1" w:semiHidden="0" w:uiPriority="67" w:unhideWhenUsed="0"/>
-    <w:lsdException w:name="Medium Grid 2 Accent 1" w:semiHidden="0" w:uiPriority="68" w:unhideWhenUsed="0"/>
-    <w:lsdException w:name="Medium Grid 3 Accent 1" w:semiHidden="0" w:uiPriority="69" w:unhideWhenUsed="0"/>
-    <w:lsdException w:name="Dark List Accent 1" w:semiHidden="0" w:uiPriority="70" w:unhideWhenUsed="0"/>
-    <w:lsdException w:name="Colorful Shading Accent 1" w:semiHidden="0" w:uiPriority="71" w:unhideWhenUsed="0"/>
-    <w:lsdException w:name="Colorful List Accent 1" w:semiHidden="0" w:uiPriority="72" w:unhideWhenUsed="0"/>
-    <w:lsdException w:name="Colorful Grid Accent 1" w:semiHidden="0" w:uiPriority="73" w:unhideWhenUsed="0"/>
-    <w:lsdException w:name="Light Shading Accent 2" w:semiHidden="0" w:uiPriority="60" w:unhideWhenUsed="0"/>
-    <w:lsdException w:name="Light List Accent 2" w:semiHidden="0" w:uiPriority="61" w:unhideWhenUsed="0"/>
-    <w:lsdException w:name="Light Grid Accent 2" w:semiHidden="0" w:uiPriority="62" w:unhideWhenUsed="0"/>
-    <w:lsdException w:name="Medium Shading 1 Accent 2" w:semiHidden="0" w:uiPriority="63" w:unhideWhenUsed="0"/>
-    <w:lsdException w:name="Medium Shading 2 Accent 2" w:semiHidden="0" w:uiPriority="64" w:unhideWhenUsed="0"/>
-    <w:lsdException w:name="Medium List 1 Accent 2" w:semiHidden="0" w:uiPriority="65" w:unhideWhenUsed="0"/>
-    <w:lsdException w:name="Medium List 2 Accent 2" w:semiHidden="0" w:uiPriority="66" w:unhideWhenUsed="0"/>
-    <w:lsdException w:name="Medium Grid 1 Accent 2" w:semiHidden="0" w:uiPriority="67" w:unhideWhenUsed="0"/>
-    <w:lsdException w:name="Medium Grid 2 Accent 2" w:semiHidden="0" w:uiPriority="68" w:unhideWhenUsed="0"/>
-    <w:lsdException w:name="Medium Grid 3 Accent 2" w:semiHidden="0" w:uiPriority="69" w:unhideWhenUsed="0"/>
-    <w:lsdException w:name="Dark List Accent 2" w:semiHidden="0" w:uiPriority="70" w:unhideWhenUsed="0"/>
-    <w:lsdException w:name="Colorful Shading Accent 2" w:semiHidden="0" w:uiPriority="71" w:unhideWhenUsed="0"/>
-    <w:lsdException w:name="Colorful List Accent 2" w:semiHidden="0" w:uiPriority="72" w:unhideWhenUsed="0"/>
-    <w:lsdException w:name="Colorful Grid Accent 2" w:semiHidden="0" w:uiPriority="73" w:unhideWhenUsed="0"/>
-    <w:lsdException w:name="Light Shading Accent 3" w:semiHidden="0" w:uiPriority="60" w:unhideWhenUsed="0"/>
-    <w:lsdException w:name="Light List Accent 3" w:semiHidden="0" w:uiPriority="61" w:unhideWhenUsed="0"/>
-    <w:lsdException w:name="Light Grid Accent 3" w:semiHidden="0" w:uiPriority="62" w:unhideWhenUsed="0"/>
-    <w:lsdException w:name="Medium Shading 1 Accent 3" w:semiHidden="0" w:uiPriority="63" w:unhideWhenUsed="0"/>
-    <w:lsdException w:name="Medium Shading 2 Accent 3" w:semiHidden="0" w:uiPriority="64" w:unhideWhenUsed="0"/>
-    <w:lsdException w:name="Medium List 1 Accent 3" w:semiHidden="0" w:uiPriority="65" w:unhideWhenUsed="0"/>
-    <w:lsdException w:name="Medium List 2 Accent 3" w:semiHidden="0" w:uiPriority="66" w:unhideWhenUsed="0"/>
-    <w:lsdException w:name="Medium Grid 1 Accent 3" w:semiHidden="0" w:uiPriority="67" w:unhideWhenUsed="0"/>
-    <w:lsdException w:name="Medium Grid 2 Accent 3" w:semiHidden="0" w:uiPriority="68" w:unhideWhenUsed="0"/>
-    <w:lsdException w:name="Medium Grid 3 Accent 3" w:semiHidden="0" w:uiPriority="69" w:unhideWhenUsed="0"/>
-    <w:lsdException w:name="Dark List Accent 3" w:semiHidden="0" w:uiPriority="70" w:unhideWhenUsed="0"/>
-    <w:lsdException w:name="Colorful Shading Accent 3" w:semiHidden="0" w:uiPriority="71" w:unhideWhenUsed="0"/>
-    <w:lsdException w:name="Colorful List Accent 3" w:semiHidden="0" w:uiPriority="72" w:unhideWhenUsed="0"/>
-    <w:lsdException w:name="Colorful Grid Accent 3" w:semiHidden="0" w:uiPriority="73" w:unhideWhenUsed="0"/>
-    <w:lsdException w:name="Light Shading Accent 4" w:semiHidden="0" w:uiPriority="60" w:unhideWhenUsed="0"/>
-    <w:lsdException w:name="Light List Accent 4" w:semiHidden="0" w:uiPriority="61" w:unhideWhenUsed="0"/>
-    <w:lsdException w:name="Light Grid Accent 4" w:semiHidden="0" w:uiPriority="62" w:unhideWhenUsed="0"/>
-    <w:lsdException w:name="Medium Shading 1 Accent 4" w:semiHidden="0" w:uiPriority="63" w:unhideWhenUsed="0"/>
-    <w:lsdException w:name="Medium Shading 2 Accent 4" w:semiHidden="0" w:uiPriority="64" w:unhideWhenUsed="0"/>
-    <w:lsdException w:name="Medium List 1 Accent 4" w:semiHidden="0" w:uiPriority="65" w:unhideWhenUsed="0"/>
-    <w:lsdException w:name="Medium List 2 Accent 4" w:semiHidden="0" w:uiPriority="66" w:unhideWhenUsed="0"/>
-    <w:lsdException w:name="Medium Grid 1 Accent 4" w:semiHidden="0" w:uiPriority="67" w:unhideWhenUsed="0"/>
-    <w:lsdException w:name="Medium Grid 2 Accent 4" w:semiHidden="0" w:uiPriority="68" w:unhideWhenUsed="0"/>
-    <w:lsdException w:name="Medium Grid 3 Accent 4" w:semiHidden="0" w:uiPriority="69" w:unhideWhenUsed="0"/>
-    <w:lsdException w:name="Dark List Accent 4" w:semiHidden="0" w:uiPriority="70" w:unhideWhenUsed="0"/>
-    <w:lsdException w:name="Colorful Shading Accent 4" w:semiHidden="0" w:uiPriority="71" w:unhideWhenUsed="0"/>
-    <w:lsdException w:name="Colorful List Accent 4" w:semiHidden="0" w:uiPriority="72" w:unhideWhenUsed="0"/>
-    <w:lsdException w:name="Colorful Grid Accent 4" w:semiHidden="0" w:uiPriority="73" w:unhideWhenUsed="0"/>
-    <w:lsdException w:name="Light Shading Accent 5" w:semiHidden="0" w:uiPriority="60" w:unhideWhenUsed="0"/>
-    <w:lsdException w:name="Light List Accent 5" w:semiHidden="0" w:uiPriority="61" w:unhideWhenUsed="0"/>
-    <w:lsdException w:name="Light Grid Accent 5" w:semiHidden="0" w:uiPriority="62" w:unhideWhenUsed="0"/>
-    <w:lsdException w:name="Medium Shading 1 Accent 5" w:semiHidden="0" w:uiPriority="63" w:unhideWhenUsed="0"/>
-    <w:lsdException w:name="Medium Shading 2 Accent 5" w:semiHidden="0" w:uiPriority="64" w:unhideWhenUsed="0"/>
-    <w:lsdException w:name="Medium List 1 Accent 5" w:semiHidden="0" w:uiPriority="65" w:unhideWhenUsed="0"/>
-    <w:lsdException w:name="Medium List 2 Accent 5" w:semiHidden="0" w:uiPriority="66" w:unhideWhenUsed="0"/>
-    <w:lsdException w:name="Medium Grid 1 Accent 5" w:semiHidden="0" w:uiPriority="67" w:unhideWhenUsed="0"/>
-    <w:lsdException w:name="Medium Grid 2 Accent 5" w:semiHidden="0" w:uiPriority="68" w:unhideWhenUsed="0"/>
-    <w:lsdException w:name="Medium Grid 3 Accent 5" w:semiHidden="0" w:uiPriority="69" w:unhideWhenUsed="0"/>
-    <w:lsdException w:name="Dark List Accent 5" w:semiHidden="0" w:uiPriority="70" w:unhideWhenUsed="0"/>
-    <w:lsdException w:name="Colorful Shading Accent 5" w:semiHidden="0" w:uiPriority="71" w:unhideWhenUsed="0"/>
-    <w:lsdException w:name="Colorful List Accent 5" w:semiHidden="0" w:uiPriority="72" w:unhideWhenUsed="0"/>
-    <w:lsdException w:name="Colorful Grid Accent 5" w:semiHidden="0" w:uiPriority="73" w:unhideWhenUsed="0"/>
-    <w:lsdException w:name="Light Shading Accent 6" w:semiHidden="0" w:uiPriority="60" w:unhideWhenUsed="0"/>
-    <w:lsdException w:name="Light List Accent 6" w:semiHidden="0" w:uiPriority="61" w:unhideWhenUsed="0"/>
-    <w:lsdException w:name="Light Grid Accent 6" w:semiHidden="0" w:uiPriority="62" w:unhideWhenUsed="0"/>
-    <w:lsdException w:name="Medium Shading 1 Accent 6" w:semiHidden="0" w:uiPriority="63" w:unhideWhenUsed="0"/>
-    <w:lsdException w:name="Medium Shading 2 Accent 6" w:semiHidden="0" w:uiPriority="64" w:unhideWhenUsed="0"/>
-    <w:lsdException w:name="Medium List 1 Accent 6" w:semiHidden="0" w:uiPriority="65" w:unhideWhenUsed="0"/>
-    <w:lsdException w:name="Medium List 2 Accent 6" w:semiHidden="0" w:uiPriority="66" w:unhideWhenUsed="0"/>
-    <w:lsdException w:name="Medium Grid 1 Accent 6" w:semiHidden="0" w:uiPriority="67" w:unhideWhenUsed="0"/>
-    <w:lsdException w:name="Medium Grid 2 Accent 6" w:semiHidden="0" w:uiPriority="68" w:unhideWhenUsed="0"/>
-    <w:lsdException w:name="Medium Grid 3 Accent 6" w:semiHidden="0" w:uiPriority="69" w:unhideWhenUsed="0"/>
-    <w:lsdException w:name="Dark List Accent 6" w:semiHidden="0" w:uiPriority="70" w:unhideWhenUsed="0"/>
-    <w:lsdException w:name="Colorful Shading Accent 6" w:semiHidden="0" w:uiPriority="71" w:unhideWhenUsed="0"/>
-    <w:lsdException w:name="Colorful List Accent 6" w:semiHidden="0" w:uiPriority="72" w:unhideWhenUsed="0"/>
-    <w:lsdException w:name="Colorful Grid Accent 6" w:semiHidden="0" w:uiPriority="73" w:unhideWhenUsed="0"/>
-    <w:lsdException w:name="Subtle Emphasis" w:semiHidden="0" w:uiPriority="19" w:unhideWhenUsed="0" w:qFormat="1"/>
-    <w:lsdException w:name="Intense Emphasis" w:semiHidden="0" w:uiPriority="21" w:unhideWhenUsed="0" w:qFormat="1"/>
-    <w:lsdException w:name="Subtle Reference" w:semiHidden="0" w:uiPriority="31" w:unhideWhenUsed="0" w:qFormat="1"/>
-    <w:lsdException w:name="Intense Reference" w:semiHidden="0" w:uiPriority="32" w:unhideWhenUsed="0" w:qFormat="1"/>
-    <w:lsdException w:name="Book Title" w:semiHidden="0" w:uiPriority="33" w:unhideWhenUsed="0" w:qFormat="1"/>
-    <w:lsdException w:name="Bibliography" w:uiPriority="37"/>
-    <w:lsdException w:name="TOC Heading" w:uiPriority="39" w:qFormat="1"/>
-  </w:latentStyles>
-  <w:style w:type="paragraph" w:default="1" w:styleId="Normal">
-    <w:name w:val="Normal"/>
-    <w:qFormat/>
-  </w:style>
-  <w:style w:type="character" w:default="1" w:styleId="Fontepargpadro">
-    <w:name w:val="Default Paragraph Font"/>
-    <w:uiPriority w:val="1"/>
-    <w:semiHidden/>
-    <w:unhideWhenUsed/>
-  </w:style>
-  <w:style w:type="table" w:default="1" w:styleId="Tabelanormal">
-    <w:name w:val="Normal Table"/>
-    <w:uiPriority w:val="99"/>
-    <w:semiHidden/>
-    <w:unhideWhenUsed/>
-    <w:tblPr>
-      <w:tblInd w:w="0" w:type="dxa"/>
-      <w:tblCellMar>
-        <w:top w:w="0" w:type="dxa"/>
-        <w:left w:w="108" w:type="dxa"/>
-        <w:bottom w:w="0" w:type="dxa"/>
-        <w:right w:w="108" w:type="dxa"/>
-      </w:tblCellMar>
-    </w:tblPr>
-  </w:style>
-  <w:style w:type="numbering" w:default="1" w:styleId="Semlista">
-    <w:name w:val="No List"/>
-    <w:uiPriority w:val="99"/>
-    <w:semiHidden/>
-    <w:unhideWhenUsed/>
-  </w:style>
-  <w:style w:type="paragraph" w:customStyle="1" w:styleId="D52A5815DB7244B7A13064135DAF2691">
-    <w:name w:val="D52A5815DB7244B7A13064135DAF2691"/>
-    <w:rsid w:val="001C157F"/>
-  </w:style>
-</w:styles>
-</file>
-
-<file path=word/glossary/webSettings.xml><?xml version="1.0" encoding="utf-8"?>
-<w:webSettings xmlns:mc="http://schemas.openxmlformats.org/markup-compatibility/2006" xmlns:r="http://schemas.openxmlformats.org/officeDocument/2006/relationships" xmlns:w="http://schemas.openxmlformats.org/wordprocessingml/2006/main" xmlns:w14="http://schemas.microsoft.com/office/word/2010/wordml" mc:Ignorable="w14">
-  <w:optimizeForBrowser/>
-  <w:allowPNG/>
-</w:webSettings>
-</file>
-
 <file path=word/theme/theme1.xml><?xml version="1.0" encoding="utf-8"?>
 <a:theme xmlns:a="http://schemas.openxmlformats.org/drawingml/2006/main" name="Office Theme">
   <a:themeElements>
@@ -15305,7 +14954,7 @@
 </file>
 
 <file path=customXml/itemProps1.xml><?xml version="1.0" encoding="utf-8"?>
-<ds:datastoreItem xmlns:ds="http://schemas.openxmlformats.org/officeDocument/2006/customXml" ds:itemID="{601C7918-0E07-4C93-9A0D-DD275FCE529A}">
+<ds:datastoreItem xmlns:ds="http://schemas.openxmlformats.org/officeDocument/2006/customXml" ds:itemID="{4D0B5D76-9801-473F-8762-A98D3486E243}">
   <ds:schemaRefs>
     <ds:schemaRef ds:uri="http://schemas.openxmlformats.org/officeDocument/2006/bibliography"/>
   </ds:schemaRefs>

</xml_diff>

<commit_message>
Mudança no plano de negócios
Adição do link do vídeo sobre o TCC
</commit_message>
<xml_diff>
--- a/Entrega 1º Semestre/PesquisaEPlanoDeNeg16159_16190_16712.docx
+++ b/Entrega 1º Semestre/PesquisaEPlanoDeNeg16159_16190_16712.docx
@@ -2416,18 +2416,8 @@
           <w:sz w:val="24"/>
           <w:szCs w:val="24"/>
         </w:rPr>
-        <w:t xml:space="preserve">      </w:t>
-      </w:r>
-      <w:proofErr w:type="gramStart"/>
-      <w:r>
-        <w:rPr>
-          <w:b/>
-          <w:sz w:val="24"/>
-          <w:szCs w:val="24"/>
-        </w:rPr>
-        <w:t>6</w:t>
-      </w:r>
-      <w:proofErr w:type="gramEnd"/>
+        <w:t xml:space="preserve">      6</w:t>
+      </w:r>
     </w:p>
     <w:p>
       <w:pPr>
@@ -3050,7 +3040,6 @@
           <w:t>mercado</w:t>
         </w:r>
       </w:hyperlink>
-      <w:proofErr w:type="gramStart"/>
       <w:r>
         <w:rPr>
           <w:b/>
@@ -3076,7 +3065,6 @@
         </w:rPr>
         <w:t>.</w:t>
       </w:r>
-      <w:proofErr w:type="gramEnd"/>
       <w:r>
         <w:rPr>
           <w:b/>
@@ -4168,7 +4156,6 @@
           <w:t>mercado</w:t>
         </w:r>
       </w:hyperlink>
-      <w:proofErr w:type="gramStart"/>
       <w:r>
         <w:rPr>
           <w:b/>
@@ -4194,7 +4181,6 @@
         </w:rPr>
         <w:t>.</w:t>
       </w:r>
-      <w:proofErr w:type="gramEnd"/>
       <w:r>
         <w:rPr>
           <w:b/>
@@ -5253,7 +5239,6 @@
         </w:rPr>
         <w:t xml:space="preserve">      </w:t>
       </w:r>
-      <w:proofErr w:type="gramStart"/>
       <w:r>
         <w:rPr>
           <w:b/>
@@ -5262,7 +5247,6 @@
         </w:rPr>
         <w:t>9</w:t>
       </w:r>
-      <w:proofErr w:type="gramEnd"/>
     </w:p>
     <w:p>
       <w:pPr>
@@ -6371,8 +6355,6 @@
         </w:rPr>
         <w:t>.    12</w:t>
       </w:r>
-      <w:bookmarkStart w:id="2" w:name="_GoBack"/>
-      <w:bookmarkEnd w:id="2"/>
     </w:p>
     <w:p>
       <w:pPr>
@@ -6407,22 +6389,13 @@
           <w:u w:val="single"/>
         </w:rPr>
       </w:pPr>
-      <w:proofErr w:type="gramStart"/>
       <w:r>
         <w:rPr>
           <w:b/>
           <w:sz w:val="28"/>
         </w:rPr>
         <w:lastRenderedPageBreak/>
-        <w:t>1</w:t>
-      </w:r>
-      <w:proofErr w:type="gramEnd"/>
-      <w:r>
-        <w:rPr>
-          <w:b/>
-          <w:sz w:val="28"/>
-        </w:rPr>
-        <w:t xml:space="preserve"> Introdução</w:t>
+        <w:t>1 Introdução</w:t>
       </w:r>
     </w:p>
     <w:p>
@@ -6432,10 +6405,10 @@
         <w:ind w:left="159" w:right="158" w:firstLine="737"/>
         <w:jc w:val="both"/>
       </w:pPr>
-      <w:bookmarkStart w:id="3" w:name="Introdução"/>
-      <w:bookmarkStart w:id="4" w:name="_bookmark0"/>
+      <w:bookmarkStart w:id="2" w:name="Introdução"/>
+      <w:bookmarkStart w:id="3" w:name="_bookmark0"/>
+      <w:bookmarkEnd w:id="2"/>
       <w:bookmarkEnd w:id="3"/>
-      <w:bookmarkEnd w:id="4"/>
       <w:r>
         <w:t>O</w:t>
       </w:r>
@@ -6753,15 +6726,7 @@
         <w:t xml:space="preserve"> </w:t>
       </w:r>
       <w:r>
-        <w:t>na vida e no dia a dia das crianças, pois</w:t>
-      </w:r>
-      <w:proofErr w:type="gramStart"/>
-      <w:r>
-        <w:t xml:space="preserve">  </w:t>
-      </w:r>
-      <w:proofErr w:type="gramEnd"/>
-      <w:r>
-        <w:t>81% das crianças e adolescente que tem acesso à rede usam a Internet todos os dias.</w:t>
+        <w:t>na vida e no dia a dia das crianças, pois  81% das crianças e adolescente que tem acesso à rede usam a Internet todos os dias.</w:t>
       </w:r>
       <w:r>
         <w:t>.</w:t>
@@ -7399,10 +7364,10 @@
         <w:ind w:left="159" w:right="156" w:firstLine="737"/>
         <w:jc w:val="both"/>
       </w:pPr>
-      <w:bookmarkStart w:id="5" w:name="Objetivo_de_Engenharia"/>
-      <w:bookmarkStart w:id="6" w:name="_bookmark1"/>
+      <w:bookmarkStart w:id="4" w:name="Objetivo_de_Engenharia"/>
+      <w:bookmarkStart w:id="5" w:name="_bookmark1"/>
+      <w:bookmarkEnd w:id="4"/>
       <w:bookmarkEnd w:id="5"/>
-      <w:bookmarkEnd w:id="6"/>
       <w:r>
         <w:t>Queremos</w:t>
       </w:r>
@@ -8392,12 +8357,10 @@
         <w:t xml:space="preserve"> </w:t>
       </w:r>
       <w:proofErr w:type="spellStart"/>
-      <w:proofErr w:type="gramStart"/>
       <w:r>
         <w:t>WolframAlpha</w:t>
       </w:r>
       <w:proofErr w:type="spellEnd"/>
-      <w:proofErr w:type="gramEnd"/>
       <w:r>
         <w:rPr>
           <w:spacing w:val="-31"/>
@@ -8738,10 +8701,10 @@
         <w:ind w:left="159" w:right="158" w:firstLine="737"/>
         <w:jc w:val="both"/>
       </w:pPr>
-      <w:bookmarkStart w:id="7" w:name="Materiais_e_métodos"/>
-      <w:bookmarkStart w:id="8" w:name="_bookmark2"/>
+      <w:bookmarkStart w:id="6" w:name="Materiais_e_métodos"/>
+      <w:bookmarkStart w:id="7" w:name="_bookmark2"/>
+      <w:bookmarkEnd w:id="6"/>
       <w:bookmarkEnd w:id="7"/>
-      <w:bookmarkEnd w:id="8"/>
       <w:r>
         <w:t xml:space="preserve">A aplicação será </w:t>
       </w:r>
@@ -9051,7 +9014,6 @@
         </w:rPr>
         <w:t xml:space="preserve"> </w:t>
       </w:r>
-      <w:proofErr w:type="gramStart"/>
       <w:r>
         <w:rPr>
           <w:sz w:val="24"/>
@@ -9065,7 +9027,6 @@
         </w:rPr>
         <w:t xml:space="preserve"> </w:t>
       </w:r>
-      <w:proofErr w:type="gramEnd"/>
       <w:r>
         <w:rPr>
           <w:sz w:val="24"/>
@@ -9690,14 +9651,14 @@
           <w:sz w:val="32"/>
         </w:rPr>
       </w:pPr>
-      <w:bookmarkStart w:id="9" w:name="Análise_de_mercado_"/>
-      <w:bookmarkStart w:id="10" w:name="Análise_setorial"/>
-      <w:bookmarkStart w:id="11" w:name="_bookmark3"/>
-      <w:bookmarkStart w:id="12" w:name="_bookmark4"/>
+      <w:bookmarkStart w:id="8" w:name="Análise_de_mercado_"/>
+      <w:bookmarkStart w:id="9" w:name="Análise_setorial"/>
+      <w:bookmarkStart w:id="10" w:name="_bookmark3"/>
+      <w:bookmarkStart w:id="11" w:name="_bookmark4"/>
+      <w:bookmarkEnd w:id="8"/>
       <w:bookmarkEnd w:id="9"/>
       <w:bookmarkEnd w:id="10"/>
       <w:bookmarkEnd w:id="11"/>
-      <w:bookmarkEnd w:id="12"/>
       <w:r>
         <w:t>Análise</w:t>
       </w:r>
@@ -10658,10 +10619,10 @@
           <w:sz w:val="32"/>
         </w:rPr>
       </w:pPr>
-      <w:bookmarkStart w:id="13" w:name="Nicho_de_mercado"/>
-      <w:bookmarkStart w:id="14" w:name="_bookmark5"/>
+      <w:bookmarkStart w:id="12" w:name="Nicho_de_mercado"/>
+      <w:bookmarkStart w:id="13" w:name="_bookmark5"/>
+      <w:bookmarkEnd w:id="12"/>
       <w:bookmarkEnd w:id="13"/>
-      <w:bookmarkEnd w:id="14"/>
       <w:r>
         <w:t>Nicho de</w:t>
       </w:r>
@@ -10910,10 +10871,10 @@
         <w:ind w:right="0" w:hanging="571"/>
         <w:jc w:val="both"/>
       </w:pPr>
-      <w:bookmarkStart w:id="15" w:name="Análise_swot"/>
-      <w:bookmarkStart w:id="16" w:name="_bookmark6"/>
+      <w:bookmarkStart w:id="14" w:name="Análise_swot"/>
+      <w:bookmarkStart w:id="15" w:name="_bookmark6"/>
+      <w:bookmarkEnd w:id="14"/>
       <w:bookmarkEnd w:id="15"/>
-      <w:bookmarkEnd w:id="16"/>
       <w:r>
         <w:t>Análise</w:t>
       </w:r>
@@ -11513,22 +11474,13 @@
           <w:sz w:val="29"/>
         </w:rPr>
       </w:pPr>
-      <w:proofErr w:type="gramStart"/>
       <w:r>
         <w:rPr>
           <w:b/>
           <w:sz w:val="28"/>
         </w:rPr>
         <w:lastRenderedPageBreak/>
-        <w:t>5</w:t>
-      </w:r>
-      <w:proofErr w:type="gramEnd"/>
-      <w:r>
-        <w:rPr>
-          <w:b/>
-          <w:sz w:val="28"/>
-        </w:rPr>
-        <w:t xml:space="preserve"> Missão, Visão e Valores</w:t>
+        <w:t>5 Missão, Visão e Valores</w:t>
       </w:r>
     </w:p>
     <w:p>
@@ -11538,10 +11490,10 @@
         <w:ind w:left="159" w:right="158" w:firstLine="737"/>
         <w:jc w:val="both"/>
       </w:pPr>
-      <w:bookmarkStart w:id="17" w:name="Missão,_Visão_e_Valores"/>
-      <w:bookmarkStart w:id="18" w:name="_bookmark7"/>
+      <w:bookmarkStart w:id="16" w:name="Missão,_Visão_e_Valores"/>
+      <w:bookmarkStart w:id="17" w:name="_bookmark7"/>
+      <w:bookmarkEnd w:id="16"/>
       <w:bookmarkEnd w:id="17"/>
-      <w:bookmarkEnd w:id="18"/>
       <w:r>
         <w:rPr>
           <w:b/>
@@ -11797,11 +11749,10 @@
         <w:rPr>
           <w:noProof/>
           <w:color w:val="000000" w:themeColor="text1"/>
-          <w:u w:val="single"/>
           <w:lang w:eastAsia="pt-BR"/>
         </w:rPr>
         <w:drawing>
-          <wp:inline distT="0" distB="0" distL="0" distR="0" wp14:anchorId="07447303" wp14:editId="67FCEE2A">
+          <wp:inline distT="0" distB="0" distL="0" distR="0" wp14:anchorId="0147B534" wp14:editId="36FF2D4F">
             <wp:extent cx="914376" cy="914376"/>
             <wp:effectExtent l="0" t="0" r="0" b="0"/>
             <wp:docPr id="8" name="Imagem 8"/>
@@ -11908,7 +11859,12 @@
         <w:t xml:space="preserve"> </w:t>
       </w:r>
       <w:r>
-        <w:t>não teremos mascote</w:t>
+        <w:t>não teremos</w:t>
+      </w:r>
+      <w:bookmarkStart w:id="18" w:name="_GoBack"/>
+      <w:bookmarkEnd w:id="18"/>
+      <w:r>
+        <w:t xml:space="preserve"> mascote</w:t>
       </w:r>
     </w:p>
     <w:p>
@@ -11926,6 +11882,9 @@
       </w:r>
       <w:r>
         <w:t xml:space="preserve"> </w:t>
+      </w:r>
+      <w:r>
+        <w:t>https://www.youtube.com/watch?v=i1yq9ZUXKko</w:t>
       </w:r>
     </w:p>
     <w:p>
@@ -13754,7 +13713,7 @@
           <w:rPr>
             <w:noProof/>
           </w:rPr>
-          <w:t>9</w:t>
+          <w:t>10</w:t>
         </w:r>
         <w:r>
           <w:fldChar w:fldCharType="end"/>
@@ -14954,7 +14913,7 @@
 </file>
 
 <file path=customXml/itemProps1.xml><?xml version="1.0" encoding="utf-8"?>
-<ds:datastoreItem xmlns:ds="http://schemas.openxmlformats.org/officeDocument/2006/customXml" ds:itemID="{4D0B5D76-9801-473F-8762-A98D3486E243}">
+<ds:datastoreItem xmlns:ds="http://schemas.openxmlformats.org/officeDocument/2006/customXml" ds:itemID="{4393E5A8-8094-4EB3-85BD-5702EB735727}">
   <ds:schemaRefs>
     <ds:schemaRef ds:uri="http://schemas.openxmlformats.org/officeDocument/2006/bibliography"/>
   </ds:schemaRefs>

</xml_diff>